<commit_message>
add classes and interfaces
</commit_message>
<xml_diff>
--- a/.DOC/1_1_requirements.docx
+++ b/.DOC/1_1_requirements.docx
@@ -7,6 +7,12 @@
         <w:spacing w:after="0" w:line="312" w:lineRule="auto"/>
         <w:jc w:val="center"/>
       </w:pPr>
+    </w:p>
+    <w:p>
+      <w:pPr>
+        <w:spacing w:after="0" w:line="312" w:lineRule="auto"/>
+        <w:jc w:val="center"/>
+      </w:pPr>
       <w:r>
         <w:t>Министерство науки и высшего образования Российской Федерации</w:t>
       </w:r>
@@ -312,6 +318,7 @@
         <w:jc w:val="center"/>
       </w:pPr>
       <w:r>
+        <w:lastRenderedPageBreak/>
         <w:t>Волгоград 2021 г.</w:t>
       </w:r>
     </w:p>
@@ -996,7 +1003,7 @@
           </w:r>
         </w:sdtContent>
       </w:sdt>
-      <w:hyperlink w:anchor="_Toc127105995" w:history="1">
+      <w:hyperlink w:anchor="_Toc129776285" w:history="1">
         <w:r>
           <w:rPr>
             <w:rStyle w:val="af9"/>
@@ -1023,7 +1030,7 @@
             <w:noProof/>
             <w:webHidden/>
           </w:rPr>
-          <w:instrText xml:space="preserve"> PAGEREF _Toc127105995 \h </w:instrText>
+          <w:instrText xml:space="preserve"> PAGEREF _Toc129776285 \h </w:instrText>
         </w:r>
         <w:r>
           <w:rPr>
@@ -1068,7 +1075,7 @@
           <w:lang w:eastAsia="ru-RU"/>
         </w:rPr>
       </w:pPr>
-      <w:hyperlink w:anchor="_Toc127105996" w:history="1">
+      <w:hyperlink w:anchor="_Toc129776286" w:history="1">
         <w:r>
           <w:rPr>
             <w:rStyle w:val="af9"/>
@@ -1095,7 +1102,7 @@
             <w:noProof/>
             <w:webHidden/>
           </w:rPr>
-          <w:instrText xml:space="preserve"> PAGEREF _Toc127105996 \h </w:instrText>
+          <w:instrText xml:space="preserve"> PAGEREF _Toc129776286 \h </w:instrText>
         </w:r>
         <w:r>
           <w:rPr>
@@ -1140,7 +1147,7 @@
           <w:lang w:eastAsia="ru-RU"/>
         </w:rPr>
       </w:pPr>
-      <w:hyperlink w:anchor="_Toc127105997" w:history="1">
+      <w:hyperlink w:anchor="_Toc129776287" w:history="1">
         <w:r>
           <w:rPr>
             <w:rStyle w:val="af9"/>
@@ -1167,7 +1174,7 @@
             <w:noProof/>
             <w:webHidden/>
           </w:rPr>
-          <w:instrText xml:space="preserve"> PAGEREF _Toc127105997 \h </w:instrText>
+          <w:instrText xml:space="preserve"> PAGEREF _Toc129776287 \h </w:instrText>
         </w:r>
         <w:r>
           <w:rPr>
@@ -1208,7 +1215,7 @@
           <w:lang w:eastAsia="ru-RU"/>
         </w:rPr>
       </w:pPr>
-      <w:hyperlink w:anchor="_Toc127105998" w:history="1">
+      <w:hyperlink w:anchor="_Toc129776288" w:history="1">
         <w:r>
           <w:rPr>
             <w:rStyle w:val="af9"/>
@@ -1235,7 +1242,7 @@
             <w:noProof/>
             <w:webHidden/>
           </w:rPr>
-          <w:instrText xml:space="preserve"> PAGEREF _Toc127105998 \h </w:instrText>
+          <w:instrText xml:space="preserve"> PAGEREF _Toc129776288 \h </w:instrText>
         </w:r>
         <w:r>
           <w:rPr>
@@ -1276,7 +1283,7 @@
           <w:lang w:eastAsia="ru-RU"/>
         </w:rPr>
       </w:pPr>
-      <w:hyperlink w:anchor="_Toc127105999" w:history="1">
+      <w:hyperlink w:anchor="_Toc129776289" w:history="1">
         <w:r>
           <w:rPr>
             <w:rStyle w:val="af9"/>
@@ -1303,7 +1310,7 @@
             <w:noProof/>
             <w:webHidden/>
           </w:rPr>
-          <w:instrText xml:space="preserve"> PAGEREF _Toc127105999 \h </w:instrText>
+          <w:instrText xml:space="preserve"> PAGEREF _Toc129776289 \h </w:instrText>
         </w:r>
         <w:r>
           <w:rPr>
@@ -1337,9 +1344,6 @@
     <w:p>
       <w:pPr>
         <w:pStyle w:val="32"/>
-        <w:tabs>
-          <w:tab w:val="left" w:pos="1698"/>
-        </w:tabs>
         <w:rPr>
           <w:rFonts w:asciiTheme="minorHAnsi" w:eastAsiaTheme="minorEastAsia" w:hAnsiTheme="minorHAnsi" w:cstheme="minorBidi"/>
           <w:noProof/>
@@ -1347,23 +1351,7 @@
           <w:lang w:eastAsia="ru-RU"/>
         </w:rPr>
       </w:pPr>
-      <w:hyperlink w:anchor="_Toc127106000" w:history="1">
-        <w:r>
-          <w:rPr>
-            <w:rStyle w:val="af9"/>
-            <w:noProof/>
-          </w:rPr>
-          <w:t>7.1.1.</w:t>
-        </w:r>
-        <w:r>
-          <w:rPr>
-            <w:rFonts w:asciiTheme="minorHAnsi" w:eastAsiaTheme="minorEastAsia" w:hAnsiTheme="minorHAnsi" w:cstheme="minorBidi"/>
-            <w:noProof/>
-            <w:sz w:val="22"/>
-            <w:lang w:eastAsia="ru-RU"/>
-          </w:rPr>
-          <w:tab/>
-        </w:r>
+      <w:hyperlink w:anchor="_Toc129776290" w:history="1">
         <w:r>
           <w:rPr>
             <w:rStyle w:val="af9"/>
@@ -1390,7 +1378,75 @@
             <w:noProof/>
             <w:webHidden/>
           </w:rPr>
-          <w:instrText xml:space="preserve"> PAGEREF _Toc127106000 \h </w:instrText>
+          <w:instrText xml:space="preserve"> PAGEREF _Toc129776290 \h </w:instrText>
+        </w:r>
+        <w:r>
+          <w:rPr>
+            <w:noProof/>
+            <w:webHidden/>
+          </w:rPr>
+        </w:r>
+        <w:r>
+          <w:rPr>
+            <w:noProof/>
+            <w:webHidden/>
+          </w:rPr>
+          <w:fldChar w:fldCharType="separate"/>
+        </w:r>
+        <w:r>
+          <w:rPr>
+            <w:noProof/>
+            <w:webHidden/>
+          </w:rPr>
+          <w:t>11</w:t>
+        </w:r>
+        <w:r>
+          <w:rPr>
+            <w:noProof/>
+            <w:webHidden/>
+          </w:rPr>
+          <w:fldChar w:fldCharType="end"/>
+        </w:r>
+      </w:hyperlink>
+    </w:p>
+    <w:p>
+      <w:pPr>
+        <w:pStyle w:val="32"/>
+        <w:rPr>
+          <w:rFonts w:asciiTheme="minorHAnsi" w:eastAsiaTheme="minorEastAsia" w:hAnsiTheme="minorHAnsi" w:cstheme="minorBidi"/>
+          <w:noProof/>
+          <w:sz w:val="22"/>
+          <w:lang w:eastAsia="ru-RU"/>
+        </w:rPr>
+      </w:pPr>
+      <w:hyperlink w:anchor="_Toc129776291" w:history="1">
+        <w:r>
+          <w:rPr>
+            <w:rStyle w:val="af9"/>
+            <w:noProof/>
+          </w:rPr>
+          <w:t>3.4 Структура программы на уровне классов</w:t>
+        </w:r>
+        <w:r>
+          <w:rPr>
+            <w:noProof/>
+            <w:webHidden/>
+          </w:rPr>
+          <w:tab/>
+        </w:r>
+        <w:r>
+          <w:rPr>
+            <w:noProof/>
+            <w:webHidden/>
+          </w:rPr>
+          <w:fldChar w:fldCharType="begin"/>
+        </w:r>
+        <w:r>
+          <w:rPr>
+            <w:noProof/>
+            <w:webHidden/>
+          </w:rPr>
+          <w:instrText xml:space="preserve"> PAGEREF _Toc129776291 \h </w:instrText>
         </w:r>
         <w:r>
           <w:rPr>
@@ -1431,13 +1487,21 @@
           <w:lang w:eastAsia="ru-RU"/>
         </w:rPr>
       </w:pPr>
-      <w:hyperlink w:anchor="_Toc127106001" w:history="1">
+      <w:hyperlink w:anchor="_Toc129776292" w:history="1">
+        <w:r>
+          <w:rPr>
+            <w:rStyle w:val="af9"/>
+            <w:noProof/>
+            <w:lang w:val="en-GB"/>
+          </w:rPr>
+          <w:t xml:space="preserve">3.5 </w:t>
+        </w:r>
         <w:r>
           <w:rPr>
             <w:rStyle w:val="af9"/>
             <w:noProof/>
           </w:rPr>
-          <w:t>3.4 Структура программы на уровне классов</w:t>
+          <w:t>Типовые процессы в программе</w:t>
         </w:r>
         <w:r>
           <w:rPr>
@@ -1458,7 +1522,7 @@
             <w:noProof/>
             <w:webHidden/>
           </w:rPr>
-          <w:instrText xml:space="preserve"> PAGEREF _Toc127106001 \h </w:instrText>
+          <w:instrText xml:space="preserve"> PAGEREF _Toc129776292 \h </w:instrText>
         </w:r>
         <w:r>
           <w:rPr>
@@ -1478,7 +1542,7 @@
             <w:noProof/>
             <w:webHidden/>
           </w:rPr>
-          <w:t>14</w:t>
+          <w:t>12</w:t>
         </w:r>
         <w:r>
           <w:rPr>
@@ -1492,9 +1556,6 @@
     <w:p>
       <w:pPr>
         <w:pStyle w:val="32"/>
-        <w:tabs>
-          <w:tab w:val="left" w:pos="1698"/>
-        </w:tabs>
         <w:rPr>
           <w:rFonts w:asciiTheme="minorHAnsi" w:eastAsiaTheme="minorEastAsia" w:hAnsiTheme="minorHAnsi" w:cstheme="minorBidi"/>
           <w:noProof/>
@@ -1502,91 +1563,7 @@
           <w:lang w:eastAsia="ru-RU"/>
         </w:rPr>
       </w:pPr>
-      <w:hyperlink w:anchor="_Toc127106002" w:history="1">
-        <w:r>
-          <w:rPr>
-            <w:rStyle w:val="af9"/>
-            <w:noProof/>
-          </w:rPr>
-          <w:t>7.1.2.</w:t>
-        </w:r>
-        <w:r>
-          <w:rPr>
-            <w:rFonts w:asciiTheme="minorHAnsi" w:eastAsiaTheme="minorEastAsia" w:hAnsiTheme="minorHAnsi" w:cstheme="minorBidi"/>
-            <w:noProof/>
-            <w:sz w:val="22"/>
-            <w:lang w:eastAsia="ru-RU"/>
-          </w:rPr>
-          <w:tab/>
-        </w:r>
-        <w:r>
-          <w:rPr>
-            <w:rStyle w:val="af9"/>
-            <w:noProof/>
-          </w:rPr>
-          <w:t>3.5 Типовые процессы в программе</w:t>
-        </w:r>
-        <w:r>
-          <w:rPr>
-            <w:noProof/>
-            <w:webHidden/>
-          </w:rPr>
-          <w:tab/>
-        </w:r>
-        <w:r>
-          <w:rPr>
-            <w:noProof/>
-            <w:webHidden/>
-          </w:rPr>
-          <w:fldChar w:fldCharType="begin"/>
-        </w:r>
-        <w:r>
-          <w:rPr>
-            <w:noProof/>
-            <w:webHidden/>
-          </w:rPr>
-          <w:instrText xml:space="preserve"> PAGEREF _Toc127106002 \h </w:instrText>
-        </w:r>
-        <w:r>
-          <w:rPr>
-            <w:noProof/>
-            <w:webHidden/>
-          </w:rPr>
-        </w:r>
-        <w:r>
-          <w:rPr>
-            <w:noProof/>
-            <w:webHidden/>
-          </w:rPr>
-          <w:fldChar w:fldCharType="separate"/>
-        </w:r>
-        <w:r>
-          <w:rPr>
-            <w:noProof/>
-            <w:webHidden/>
-          </w:rPr>
-          <w:t>14</w:t>
-        </w:r>
-        <w:r>
-          <w:rPr>
-            <w:noProof/>
-            <w:webHidden/>
-          </w:rPr>
-          <w:fldChar w:fldCharType="end"/>
-        </w:r>
-      </w:hyperlink>
-    </w:p>
-    <w:p>
-      <w:pPr>
-        <w:pStyle w:val="32"/>
-        <w:rPr>
-          <w:rFonts w:asciiTheme="minorHAnsi" w:eastAsiaTheme="minorEastAsia" w:hAnsiTheme="minorHAnsi" w:cstheme="minorBidi"/>
-          <w:noProof/>
-          <w:sz w:val="22"/>
-          <w:lang w:eastAsia="ru-RU"/>
-        </w:rPr>
-      </w:pPr>
-      <w:hyperlink w:anchor="_Toc127106003" w:history="1">
+      <w:hyperlink w:anchor="_Toc129776293" w:history="1">
         <w:r>
           <w:rPr>
             <w:rStyle w:val="af9"/>
@@ -1613,7 +1590,7 @@
             <w:noProof/>
             <w:webHidden/>
           </w:rPr>
-          <w:instrText xml:space="preserve"> PAGEREF _Toc127106003 \h </w:instrText>
+          <w:instrText xml:space="preserve"> PAGEREF _Toc129776293 \h </w:instrText>
         </w:r>
         <w:r>
           <w:rPr>
@@ -1633,7 +1610,7 @@
             <w:noProof/>
             <w:webHidden/>
           </w:rPr>
-          <w:t>14</w:t>
+          <w:t>12</w:t>
         </w:r>
         <w:r>
           <w:rPr>
@@ -1654,7 +1631,7 @@
           <w:lang w:eastAsia="ru-RU"/>
         </w:rPr>
       </w:pPr>
-      <w:hyperlink w:anchor="_Toc127106004" w:history="1">
+      <w:hyperlink w:anchor="_Toc129776294" w:history="1">
         <w:r>
           <w:rPr>
             <w:rStyle w:val="af9"/>
@@ -1681,7 +1658,7 @@
             <w:noProof/>
             <w:webHidden/>
           </w:rPr>
-          <w:instrText xml:space="preserve"> PAGEREF _Toc127106004 \h </w:instrText>
+          <w:instrText xml:space="preserve"> PAGEREF _Toc129776294 \h </w:instrText>
         </w:r>
         <w:r>
           <w:rPr>
@@ -1701,7 +1678,7 @@
             <w:noProof/>
             <w:webHidden/>
           </w:rPr>
-          <w:t>17</w:t>
+          <w:t>15</w:t>
         </w:r>
         <w:r>
           <w:rPr>
@@ -1726,7 +1703,7 @@
           <w:lang w:eastAsia="ru-RU"/>
         </w:rPr>
       </w:pPr>
-      <w:hyperlink w:anchor="_Toc127106005" w:history="1">
+      <w:hyperlink w:anchor="_Toc129776295" w:history="1">
         <w:r>
           <w:rPr>
             <w:rStyle w:val="af9"/>
@@ -1753,7 +1730,7 @@
             <w:noProof/>
             <w:webHidden/>
           </w:rPr>
-          <w:instrText xml:space="preserve"> PAGEREF _Toc127106005 \h </w:instrText>
+          <w:instrText xml:space="preserve"> PAGEREF _Toc129776295 \h </w:instrText>
         </w:r>
         <w:r>
           <w:rPr>
@@ -1773,7 +1750,7 @@
             <w:noProof/>
             <w:webHidden/>
           </w:rPr>
-          <w:t>18</w:t>
+          <w:t>16</w:t>
         </w:r>
         <w:r>
           <w:rPr>
@@ -1794,7 +1771,7 @@
           <w:lang w:eastAsia="ru-RU"/>
         </w:rPr>
       </w:pPr>
-      <w:hyperlink w:anchor="_Toc127106006" w:history="1">
+      <w:hyperlink w:anchor="_Toc129776296" w:history="1">
         <w:r>
           <w:rPr>
             <w:rStyle w:val="af9"/>
@@ -1821,7 +1798,7 @@
             <w:noProof/>
             <w:webHidden/>
           </w:rPr>
-          <w:instrText xml:space="preserve"> PAGEREF _Toc127106006 \h </w:instrText>
+          <w:instrText xml:space="preserve"> PAGEREF _Toc129776296 \h </w:instrText>
         </w:r>
         <w:r>
           <w:rPr>
@@ -1841,7 +1818,7 @@
             <w:noProof/>
             <w:webHidden/>
           </w:rPr>
-          <w:t>18</w:t>
+          <w:t>16</w:t>
         </w:r>
         <w:r>
           <w:rPr>
@@ -1865,13 +1842,13 @@
           <w:lang w:eastAsia="ru-RU"/>
         </w:rPr>
       </w:pPr>
-      <w:hyperlink w:anchor="_Toc127106007" w:history="1">
+      <w:hyperlink w:anchor="_Toc129776297" w:history="1">
         <w:r>
           <w:rPr>
             <w:rStyle w:val="af9"/>
             <w:noProof/>
           </w:rPr>
-          <w:t>7.1.3.</w:t>
+          <w:t>7.1.1.</w:t>
         </w:r>
         <w:r>
           <w:rPr>
@@ -1908,7 +1885,7 @@
             <w:noProof/>
             <w:webHidden/>
           </w:rPr>
-          <w:instrText xml:space="preserve"> PAGEREF _Toc127106007 \h </w:instrText>
+          <w:instrText xml:space="preserve"> PAGEREF _Toc129776297 \h </w:instrText>
         </w:r>
         <w:r>
           <w:rPr>
@@ -1928,7 +1905,7 @@
             <w:noProof/>
             <w:webHidden/>
           </w:rPr>
-          <w:t>18</w:t>
+          <w:t>16</w:t>
         </w:r>
         <w:r>
           <w:rPr>
@@ -1949,7 +1926,7 @@
           <w:lang w:eastAsia="ru-RU"/>
         </w:rPr>
       </w:pPr>
-      <w:hyperlink w:anchor="_Toc127106008" w:history="1">
+      <w:hyperlink w:anchor="_Toc129776298" w:history="1">
         <w:r>
           <w:rPr>
             <w:rStyle w:val="af9"/>
@@ -1976,7 +1953,7 @@
             <w:noProof/>
             <w:webHidden/>
           </w:rPr>
-          <w:instrText xml:space="preserve"> PAGEREF _Toc127106008 \h </w:instrText>
+          <w:instrText xml:space="preserve"> PAGEREF _Toc129776298 \h </w:instrText>
         </w:r>
         <w:r>
           <w:rPr>
@@ -1996,7 +1973,7 @@
             <w:noProof/>
             <w:webHidden/>
           </w:rPr>
-          <w:t>18</w:t>
+          <w:t>16</w:t>
         </w:r>
         <w:r>
           <w:rPr>
@@ -2017,7 +1994,7 @@
           <w:lang w:eastAsia="ru-RU"/>
         </w:rPr>
       </w:pPr>
-      <w:hyperlink w:anchor="_Toc127106009" w:history="1">
+      <w:hyperlink w:anchor="_Toc129776299" w:history="1">
         <w:r>
           <w:rPr>
             <w:rStyle w:val="af9"/>
@@ -2044,7 +2021,7 @@
             <w:noProof/>
             <w:webHidden/>
           </w:rPr>
-          <w:instrText xml:space="preserve"> PAGEREF _Toc127106009 \h </w:instrText>
+          <w:instrText xml:space="preserve"> PAGEREF _Toc129776299 \h </w:instrText>
         </w:r>
         <w:r>
           <w:rPr>
@@ -2064,7 +2041,7 @@
             <w:noProof/>
             <w:webHidden/>
           </w:rPr>
-          <w:t>18</w:t>
+          <w:t>16</w:t>
         </w:r>
         <w:r>
           <w:rPr>
@@ -2085,7 +2062,7 @@
           <w:lang w:eastAsia="ru-RU"/>
         </w:rPr>
       </w:pPr>
-      <w:hyperlink w:anchor="_Toc127106010" w:history="1">
+      <w:hyperlink w:anchor="_Toc129776300" w:history="1">
         <w:r>
           <w:rPr>
             <w:rStyle w:val="af9"/>
@@ -2112,7 +2089,7 @@
             <w:noProof/>
             <w:webHidden/>
           </w:rPr>
-          <w:instrText xml:space="preserve"> PAGEREF _Toc127106010 \h </w:instrText>
+          <w:instrText xml:space="preserve"> PAGEREF _Toc129776300 \h </w:instrText>
         </w:r>
         <w:r>
           <w:rPr>
@@ -2132,7 +2109,7 @@
             <w:noProof/>
             <w:webHidden/>
           </w:rPr>
-          <w:t>18</w:t>
+          <w:t>16</w:t>
         </w:r>
         <w:r>
           <w:rPr>
@@ -2153,7 +2130,7 @@
           <w:lang w:eastAsia="ru-RU"/>
         </w:rPr>
       </w:pPr>
-      <w:hyperlink w:anchor="_Toc127106011" w:history="1">
+      <w:hyperlink w:anchor="_Toc129776301" w:history="1">
         <w:r>
           <w:rPr>
             <w:rStyle w:val="af9"/>
@@ -2180,7 +2157,7 @@
             <w:noProof/>
             <w:webHidden/>
           </w:rPr>
-          <w:instrText xml:space="preserve"> PAGEREF _Toc127106011 \h </w:instrText>
+          <w:instrText xml:space="preserve"> PAGEREF _Toc129776301 \h </w:instrText>
         </w:r>
         <w:r>
           <w:rPr>
@@ -2200,7 +2177,7 @@
             <w:noProof/>
             <w:webHidden/>
           </w:rPr>
-          <w:t>23</w:t>
+          <w:t>21</w:t>
         </w:r>
         <w:r>
           <w:rPr>
@@ -2225,7 +2202,7 @@
           <w:lang w:eastAsia="ru-RU"/>
         </w:rPr>
       </w:pPr>
-      <w:hyperlink w:anchor="_Toc127106012" w:history="1">
+      <w:hyperlink w:anchor="_Toc129776302" w:history="1">
         <w:r>
           <w:rPr>
             <w:rStyle w:val="af9"/>
@@ -2252,7 +2229,7 @@
             <w:noProof/>
             <w:webHidden/>
           </w:rPr>
-          <w:instrText xml:space="preserve"> PAGEREF _Toc127106012 \h </w:instrText>
+          <w:instrText xml:space="preserve"> PAGEREF _Toc129776302 \h </w:instrText>
         </w:r>
         <w:r>
           <w:rPr>
@@ -2272,7 +2249,7 @@
             <w:noProof/>
             <w:webHidden/>
           </w:rPr>
-          <w:t>23</w:t>
+          <w:t>21</w:t>
         </w:r>
         <w:r>
           <w:rPr>
@@ -2337,7 +2314,7 @@
         <w:spacing w:before="0" w:after="240"/>
         <w:ind w:left="0" w:firstLine="709"/>
       </w:pPr>
-      <w:bookmarkStart w:id="0" w:name="_Toc127105995"/>
+      <w:bookmarkStart w:id="0" w:name="_Toc129776285"/>
       <w:r>
         <w:lastRenderedPageBreak/>
         <w:t>1 Формулировка задания</w:t>
@@ -2825,7 +2802,7 @@
         <w:spacing w:before="0" w:after="240"/>
         <w:ind w:left="0" w:firstLine="709"/>
       </w:pPr>
-      <w:bookmarkStart w:id="1" w:name="_Toc127105996"/>
+      <w:bookmarkStart w:id="1" w:name="_Toc129776286"/>
       <w:r>
         <w:lastRenderedPageBreak/>
         <w:t>2 Нефункциональные требования</w:t>
@@ -2971,7 +2948,7 @@
       <w:r>
         <w:br w:type="page" w:clear="all"/>
       </w:r>
-      <w:bookmarkStart w:id="3" w:name="_Toc127105997"/>
+      <w:bookmarkStart w:id="3" w:name="_Toc129776287"/>
       <w:r>
         <w:lastRenderedPageBreak/>
         <w:t>3 Первая итерация разработки</w:t>
@@ -2986,7 +2963,7 @@
           <w:numId w:val="12"/>
         </w:numPr>
       </w:pPr>
-      <w:bookmarkStart w:id="4" w:name="_Toc127105998"/>
+      <w:bookmarkStart w:id="4" w:name="_Toc129776288"/>
       <w:r>
         <w:t>3.1 Формулировка упрощённого варианта задания</w:t>
       </w:r>
@@ -3157,7 +3134,7 @@
       <w:r>
         <w:br w:type="page" w:clear="all"/>
       </w:r>
-      <w:bookmarkStart w:id="5" w:name="_Toc127105999"/>
+      <w:bookmarkStart w:id="5" w:name="_Toc129776289"/>
       <w:r>
         <w:lastRenderedPageBreak/>
         <w:t>3.2 Функциональные требования (сценарии)</w:t>
@@ -4720,7 +4697,13 @@
         <w:jc w:val="both"/>
       </w:pPr>
       <w:r>
-        <w:t>Точка Выхода сообщает игре какой Маленького Робота достиг ее.</w:t>
+        <w:t>Точка Выхода сообщает игре Маленьк</w:t>
+      </w:r>
+      <w:r>
+        <w:t>ий</w:t>
+      </w:r>
+      <w:r>
+        <w:t xml:space="preserve"> Робота достиг ее.</w:t>
       </w:r>
     </w:p>
     <w:p>
@@ -4956,7 +4939,7 @@
       <w:r>
         <w:br w:type="page" w:clear="all"/>
       </w:r>
-      <w:bookmarkStart w:id="6" w:name="_Toc127106000"/>
+      <w:bookmarkStart w:id="6" w:name="_Toc129776290"/>
       <w:r>
         <w:lastRenderedPageBreak/>
         <w:t>3.3 Словарь предметной области</w:t>
@@ -5326,7 +5309,7 @@
       <w:r>
         <w:br w:type="page" w:clear="all"/>
       </w:r>
-      <w:bookmarkStart w:id="7" w:name="_Toc127106001"/>
+      <w:bookmarkStart w:id="7" w:name="_Toc129776291"/>
       <w:r>
         <w:lastRenderedPageBreak/>
         <w:t>3.4 Структура программы на уровне классов</w:t>
@@ -5335,9 +5318,15 @@
     </w:p>
     <w:p>
       <w:pPr>
+        <w:tabs>
+          <w:tab w:val="left" w:pos="4044"/>
+        </w:tabs>
         <w:spacing w:after="0" w:line="312" w:lineRule="auto"/>
         <w:jc w:val="both"/>
       </w:pPr>
+      <w:r>
+        <w:tab/>
+      </w:r>
     </w:p>
     <w:p>
       <w:pPr>
@@ -5388,13 +5377,24 @@
     <w:p>
       <w:pPr>
         <w:pStyle w:val="3"/>
+        <w:numPr>
+          <w:ilvl w:val="0"/>
+          <w:numId w:val="0"/>
+        </w:numPr>
+        <w:ind w:left="720"/>
         <w:rPr>
           <w:color w:val="000000"/>
         </w:rPr>
       </w:pPr>
-      <w:bookmarkStart w:id="8" w:name="_Toc127106002"/>
-      <w:r>
-        <w:t>3.5 Типовые процессы в программе</w:t>
+      <w:bookmarkStart w:id="8" w:name="_Toc129776292"/>
+      <w:r>
+        <w:rPr>
+          <w:lang w:val="en-GB"/>
+        </w:rPr>
+        <w:t xml:space="preserve">3.5 </w:t>
+      </w:r>
+      <w:r>
+        <w:t>Типовые процессы в программе</w:t>
       </w:r>
       <w:bookmarkEnd w:id="8"/>
     </w:p>
@@ -5417,7 +5417,7 @@
           <w:numId w:val="12"/>
         </w:numPr>
       </w:pPr>
-      <w:bookmarkStart w:id="9" w:name="_Toc127106003"/>
+      <w:bookmarkStart w:id="9" w:name="_Toc129776293"/>
       <w:r>
         <w:t>3.6 Человеко-машинное взаимодействие</w:t>
       </w:r>
@@ -6123,21 +6123,7 @@
           <w:highlight w:val="yellow"/>
         </w:rPr>
         <w:tab/>
-        <w:t xml:space="preserve">Робот и батарейка могут располагаться в одной ячейке. В данном случае робот располагается слева, а уменьшенный вариант </w:t>
-      </w:r>
-      <w:proofErr w:type="gramStart"/>
-      <w:r>
-        <w:rPr>
-          <w:highlight w:val="yellow"/>
-        </w:rPr>
-        <w:t>батарейки  -</w:t>
-      </w:r>
-      <w:proofErr w:type="gramEnd"/>
-      <w:r>
-        <w:rPr>
-          <w:highlight w:val="yellow"/>
-        </w:rPr>
-        <w:t xml:space="preserve"> справа. Пример расположения робота и батарейки в одной ячейке изображён на рисунке 6. </w:t>
+        <w:t xml:space="preserve">Робот и батарейка могут располагаться в одной ячейке. В данном случае робот располагается слева, а уменьшенный вариант батарейки  - справа. Пример расположения робота и батарейки в одной ячейке изображён на рисунке 6. </w:t>
       </w:r>
     </w:p>
     <w:p>
@@ -6346,7 +6332,7 @@
           <w:numId w:val="12"/>
         </w:numPr>
       </w:pPr>
-      <w:bookmarkStart w:id="10" w:name="_Toc127106004"/>
+      <w:bookmarkStart w:id="10" w:name="_Toc129776294"/>
       <w:r>
         <w:t>3.7 Реализация ключевых классов</w:t>
       </w:r>
@@ -6421,7 +6407,7 @@
       <w:r>
         <w:br w:type="page" w:clear="all"/>
       </w:r>
-      <w:bookmarkStart w:id="11" w:name="_Toc127106005"/>
+      <w:bookmarkStart w:id="11" w:name="_Toc129776295"/>
       <w:r>
         <w:lastRenderedPageBreak/>
         <w:t>4 Вторя итерация разработки</w:t>
@@ -6436,7 +6422,7 @@
           <w:numId w:val="12"/>
         </w:numPr>
       </w:pPr>
-      <w:bookmarkStart w:id="12" w:name="_Toc127106006"/>
+      <w:bookmarkStart w:id="12" w:name="_Toc129776296"/>
       <w:r>
         <w:t>4.1 Функциональные требования (сценарии)</w:t>
       </w:r>
@@ -6458,7 +6444,7 @@
           <w:color w:val="000000"/>
         </w:rPr>
       </w:pPr>
-      <w:bookmarkStart w:id="13" w:name="_Toc127106007"/>
+      <w:bookmarkStart w:id="13" w:name="_Toc129776297"/>
       <w:r>
         <w:t>4.2 Словарь предметной области</w:t>
       </w:r>
@@ -6493,7 +6479,7 @@
           <w:color w:val="000000"/>
         </w:rPr>
       </w:pPr>
-      <w:bookmarkStart w:id="14" w:name="_Toc127106008"/>
+      <w:bookmarkStart w:id="14" w:name="_Toc129776298"/>
       <w:r>
         <w:t>4.3 Структура программы на уровне классов</w:t>
       </w:r>
@@ -6582,7 +6568,7 @@
           <w:color w:val="000000"/>
         </w:rPr>
       </w:pPr>
-      <w:bookmarkStart w:id="15" w:name="_Toc127106009"/>
+      <w:bookmarkStart w:id="15" w:name="_Toc129776299"/>
       <w:r>
         <w:t>4.4 Типовые процессы в программе</w:t>
       </w:r>
@@ -6620,7 +6606,7 @@
           <w:numId w:val="12"/>
         </w:numPr>
       </w:pPr>
-      <w:bookmarkStart w:id="16" w:name="_Toc127106010"/>
+      <w:bookmarkStart w:id="16" w:name="_Toc129776300"/>
       <w:r>
         <w:t>4.5 Человеко-машинное взаимодействие</w:t>
       </w:r>
@@ -8010,7 +7996,7 @@
           <w:numId w:val="12"/>
         </w:numPr>
       </w:pPr>
-      <w:bookmarkStart w:id="18" w:name="_Toc127106011"/>
+      <w:bookmarkStart w:id="18" w:name="_Toc129776301"/>
       <w:r>
         <w:lastRenderedPageBreak/>
         <w:t>4.6 Реализация ключевых классов</w:t>
@@ -8047,7 +8033,7 @@
         <w:spacing w:before="0" w:after="240"/>
         <w:ind w:left="0" w:firstLine="709"/>
       </w:pPr>
-      <w:bookmarkStart w:id="19" w:name="_Toc127106012"/>
+      <w:bookmarkStart w:id="19" w:name="_Toc129776302"/>
       <w:r>
         <w:t>5 Список использованной литературы и других источников</w:t>
       </w:r>

</xml_diff>

<commit_message>
add classes, tests and interfaces for lab 3
</commit_message>
<xml_diff>
--- a/.DOC/1_1_requirements.docx
+++ b/.DOC/1_1_requirements.docx
@@ -1,6 +1,6 @@
 
 <file path=word/document.xml><?xml version="1.0" encoding="utf-8"?>
-<w:document xmlns:wpc="http://schemas.microsoft.com/office/word/2010/wordprocessingCanvas" xmlns:cx="http://schemas.microsoft.com/office/drawing/2014/chartex" xmlns:cx1="http://schemas.microsoft.com/office/drawing/2015/9/8/chartex" xmlns:cx2="http://schemas.microsoft.com/office/drawing/2015/10/21/chartex" xmlns:cx3="http://schemas.microsoft.com/office/drawing/2016/5/9/chartex" xmlns:cx4="http://schemas.microsoft.com/office/drawing/2016/5/10/chartex" xmlns:cx5="http://schemas.microsoft.com/office/drawing/2016/5/11/chartex" xmlns:cx6="http://schemas.microsoft.com/office/drawing/2016/5/12/chartex" xmlns:cx7="http://schemas.microsoft.com/office/drawing/2016/5/13/chartex" xmlns:cx8="http://schemas.microsoft.com/office/drawing/2016/5/14/chartex" xmlns:mc="http://schemas.openxmlformats.org/markup-compatibility/2006" xmlns:aink="http://schemas.microsoft.com/office/drawing/2016/ink" xmlns:am3d="http://schemas.microsoft.com/office/drawing/2017/model3d" xmlns:o="urn:schemas-microsoft-com:office:office" xmlns:oel="http://schemas.microsoft.com/office/2019/extlst" xmlns:r="http://schemas.openxmlformats.org/officeDocument/2006/relationships" xmlns:m="http://schemas.openxmlformats.org/officeDocument/2006/math" xmlns:v="urn:schemas-microsoft-com:vml" xmlns:wp14="http://schemas.microsoft.com/office/word/2010/wordprocessingDrawing" xmlns:wp="http://schemas.openxmlformats.org/drawingml/2006/wordprocessingDrawing" xmlns:w10="urn:schemas-microsoft-com:office:word" xmlns:w="http://schemas.openxmlformats.org/wordprocessingml/2006/main" xmlns:w14="http://schemas.microsoft.com/office/word/2010/wordml" xmlns:w15="http://schemas.microsoft.com/office/word/2012/wordml" xmlns:w16cex="http://schemas.microsoft.com/office/word/2018/wordml/cex" xmlns:w16cid="http://schemas.microsoft.com/office/word/2016/wordml/cid" xmlns:w16="http://schemas.microsoft.com/office/word/2018/wordml" xmlns:w16sdtdh="http://schemas.microsoft.com/office/word/2020/wordml/sdtdatahash" xmlns:w16se="http://schemas.microsoft.com/office/word/2015/wordml/symex" xmlns:wpg="http://schemas.microsoft.com/office/word/2010/wordprocessingGroup" xmlns:wpi="http://schemas.microsoft.com/office/word/2010/wordprocessingInk" xmlns:wne="http://schemas.microsoft.com/office/word/2006/wordml" xmlns:wps="http://schemas.microsoft.com/office/word/2010/wordprocessingShape" mc:Ignorable="w14 w15 w16se w16cid w16 w16cex w16sdtdh wp14">
+<w:document xmlns:wpc="http://schemas.microsoft.com/office/word/2010/wordprocessingCanvas" xmlns:cx="http://schemas.microsoft.com/office/drawing/2014/chartex" xmlns:cx1="http://schemas.microsoft.com/office/drawing/2015/9/8/chartex" xmlns:cx2="http://schemas.microsoft.com/office/drawing/2015/10/21/chartex" xmlns:cx3="http://schemas.microsoft.com/office/drawing/2016/5/9/chartex" xmlns:cx4="http://schemas.microsoft.com/office/drawing/2016/5/10/chartex" xmlns:cx5="http://schemas.microsoft.com/office/drawing/2016/5/11/chartex" xmlns:cx6="http://schemas.microsoft.com/office/drawing/2016/5/12/chartex" xmlns:cx7="http://schemas.microsoft.com/office/drawing/2016/5/13/chartex" xmlns:cx8="http://schemas.microsoft.com/office/drawing/2016/5/14/chartex" xmlns:mc="http://schemas.openxmlformats.org/markup-compatibility/2006" xmlns:aink="http://schemas.microsoft.com/office/drawing/2016/ink" xmlns:am3d="http://schemas.microsoft.com/office/drawing/2017/model3d" xmlns:o="urn:schemas-microsoft-com:office:office" xmlns:oel="http://schemas.microsoft.com/office/2019/extlst" xmlns:r="http://schemas.openxmlformats.org/officeDocument/2006/relationships" xmlns:m="http://schemas.openxmlformats.org/officeDocument/2006/math" xmlns:v="urn:schemas-microsoft-com:vml" xmlns:wp14="http://schemas.microsoft.com/office/word/2010/wordprocessingDrawing" xmlns:wp="http://schemas.openxmlformats.org/drawingml/2006/wordprocessingDrawing" xmlns:w10="urn:schemas-microsoft-com:office:word" xmlns:w="http://schemas.openxmlformats.org/wordprocessingml/2006/main" xmlns:w14="http://schemas.microsoft.com/office/word/2010/wordml" xmlns:w15="http://schemas.microsoft.com/office/word/2012/wordml" xmlns:w16cex="http://schemas.microsoft.com/office/word/2018/wordml/cex" xmlns:w16cid="http://schemas.microsoft.com/office/word/2016/wordml/cid" xmlns:w16="http://schemas.microsoft.com/office/word/2018/wordml" xmlns:w16du="http://schemas.microsoft.com/office/word/2023/wordml/word16du" xmlns:w16sdtdh="http://schemas.microsoft.com/office/word/2020/wordml/sdtdatahash" xmlns:w16se="http://schemas.microsoft.com/office/word/2015/wordml/symex" xmlns:wpg="http://schemas.microsoft.com/office/word/2010/wordprocessingGroup" xmlns:wpi="http://schemas.microsoft.com/office/word/2010/wordprocessingInk" xmlns:wne="http://schemas.microsoft.com/office/word/2006/wordml" xmlns:wps="http://schemas.microsoft.com/office/word/2010/wordprocessingShape" mc:Ignorable="w14 w15 w16se w16cid w16 w16cex w16sdtdh wp14">
   <w:body>
     <w:p>
       <w:pPr>
@@ -310,16 +310,16 @@
     <w:p>
       <w:pPr>
         <w:spacing w:after="0" w:line="240" w:lineRule="auto"/>
-      </w:pPr>
-    </w:p>
-    <w:p>
-      <w:pPr>
-        <w:spacing w:after="0" w:line="240" w:lineRule="auto"/>
         <w:jc w:val="center"/>
       </w:pPr>
       <w:r>
-        <w:lastRenderedPageBreak/>
-        <w:t>Волгоград 2021 г.</w:t>
+        <w:t>Волгоград 202</w:t>
+      </w:r>
+      <w:r>
+        <w:t>3</w:t>
+      </w:r>
+      <w:r>
+        <w:t xml:space="preserve"> г.</w:t>
       </w:r>
     </w:p>
     <w:p>
@@ -612,7 +612,13 @@
         <w:rPr>
           <w:u w:val="single"/>
         </w:rPr>
-        <w:t> 04</w:t>
+        <w:t> 0</w:t>
+      </w:r>
+      <w:r>
+        <w:rPr>
+          <w:u w:val="single"/>
+        </w:rPr>
+        <w:t>1</w:t>
       </w:r>
       <w:proofErr w:type="gramEnd"/>
       <w:r>
@@ -637,7 +643,19 @@
         <w:rPr>
           <w:u w:val="single"/>
         </w:rPr>
-        <w:t>21 </w:t>
+        <w:t>2</w:t>
+      </w:r>
+      <w:r>
+        <w:rPr>
+          <w:u w:val="single"/>
+        </w:rPr>
+        <w:t>3</w:t>
+      </w:r>
+      <w:r>
+        <w:rPr>
+          <w:u w:val="single"/>
+        </w:rPr>
+        <w:t> </w:t>
       </w:r>
       <w:r>
         <w:t>г.</w:t>
@@ -723,7 +741,13 @@
         <w:rPr>
           <w:u w:val="single"/>
         </w:rPr>
-        <w:t>12</w:t>
+        <w:t>1</w:t>
+      </w:r>
+      <w:r>
+        <w:rPr>
+          <w:u w:val="single"/>
+        </w:rPr>
+        <w:t>5</w:t>
       </w:r>
       <w:r>
         <w:t>»</w:t>
@@ -748,7 +772,13 @@
         <w:rPr>
           <w:u w:val="single"/>
         </w:rPr>
-        <w:t>21</w:t>
+        <w:t>2</w:t>
+      </w:r>
+      <w:r>
+        <w:rPr>
+          <w:u w:val="single"/>
+        </w:rPr>
+        <w:t>3</w:t>
       </w:r>
       <w:r>
         <w:t xml:space="preserve"> г.</w:t>
@@ -849,15 +879,7 @@
           <w:szCs w:val="28"/>
           <w:u w:val="single"/>
         </w:rPr>
-        <w:t>12</w:t>
-      </w:r>
-      <w:r>
-        <w:rPr>
-          <w:rFonts w:eastAsia="Times New Roman" w:cs="Times New Roman"/>
-          <w:color w:val="000000"/>
-          <w:szCs w:val="28"/>
-        </w:rPr>
-        <w:t>»</w:t>
+        <w:t>1</w:t>
       </w:r>
       <w:r>
         <w:rPr>
@@ -865,10 +887,18 @@
           <w:color w:val="000000"/>
           <w:szCs w:val="28"/>
           <w:u w:val="single"/>
-        </w:rPr>
-        <w:t xml:space="preserve">  февраля</w:t>
-      </w:r>
-      <w:proofErr w:type="gramEnd"/>
+          <w:lang w:val="en-US"/>
+        </w:rPr>
+        <w:t>5</w:t>
+      </w:r>
+      <w:r>
+        <w:rPr>
+          <w:rFonts w:eastAsia="Times New Roman" w:cs="Times New Roman"/>
+          <w:color w:val="000000"/>
+          <w:szCs w:val="28"/>
+        </w:rPr>
+        <w:t>»</w:t>
+      </w:r>
       <w:r>
         <w:rPr>
           <w:rFonts w:eastAsia="Times New Roman" w:cs="Times New Roman"/>
@@ -876,16 +906,9 @@
           <w:szCs w:val="28"/>
           <w:u w:val="single"/>
         </w:rPr>
-        <w:t xml:space="preserve">  </w:t>
-      </w:r>
-      <w:r>
-        <w:rPr>
-          <w:rFonts w:eastAsia="Times New Roman" w:cs="Times New Roman"/>
-          <w:color w:val="000000"/>
-          <w:szCs w:val="28"/>
-        </w:rPr>
-        <w:t xml:space="preserve"> 20</w:t>
-      </w:r>
+        <w:t xml:space="preserve">  февраля</w:t>
+      </w:r>
+      <w:proofErr w:type="gramEnd"/>
       <w:r>
         <w:rPr>
           <w:rFonts w:eastAsia="Times New Roman" w:cs="Times New Roman"/>
@@ -893,7 +916,33 @@
           <w:szCs w:val="28"/>
           <w:u w:val="single"/>
         </w:rPr>
-        <w:t>21</w:t>
+        <w:t xml:space="preserve">  </w:t>
+      </w:r>
+      <w:r>
+        <w:rPr>
+          <w:rFonts w:eastAsia="Times New Roman" w:cs="Times New Roman"/>
+          <w:color w:val="000000"/>
+          <w:szCs w:val="28"/>
+        </w:rPr>
+        <w:t xml:space="preserve"> 20</w:t>
+      </w:r>
+      <w:r>
+        <w:rPr>
+          <w:rFonts w:eastAsia="Times New Roman" w:cs="Times New Roman"/>
+          <w:color w:val="000000"/>
+          <w:szCs w:val="28"/>
+          <w:u w:val="single"/>
+        </w:rPr>
+        <w:t>2</w:t>
+      </w:r>
+      <w:r>
+        <w:rPr>
+          <w:rFonts w:eastAsia="Times New Roman" w:cs="Times New Roman"/>
+          <w:color w:val="000000"/>
+          <w:szCs w:val="28"/>
+          <w:u w:val="single"/>
+        </w:rPr>
+        <w:t>3</w:t>
       </w:r>
       <w:r>
         <w:rPr>
@@ -5357,6 +5406,46 @@
           <w:highlight w:val="yellow"/>
         </w:rPr>
       </w:pPr>
+      <w:r>
+        <w:rPr>
+          <w:noProof/>
+        </w:rPr>
+        <w:drawing>
+          <wp:inline distT="0" distB="0" distL="0" distR="0" wp14:anchorId="5600CD11" wp14:editId="0479F18F">
+            <wp:extent cx="6130925" cy="3803650"/>
+            <wp:effectExtent l="0" t="0" r="3175" b="6350"/>
+            <wp:docPr id="19" name="Рисунок 19"/>
+            <wp:cNvGraphicFramePr>
+              <a:graphicFrameLocks xmlns:a="http://schemas.openxmlformats.org/drawingml/2006/main" noChangeAspect="1"/>
+            </wp:cNvGraphicFramePr>
+            <a:graphic xmlns:a="http://schemas.openxmlformats.org/drawingml/2006/main">
+              <a:graphicData uri="http://schemas.openxmlformats.org/drawingml/2006/picture">
+                <pic:pic xmlns:pic="http://schemas.openxmlformats.org/drawingml/2006/picture">
+                  <pic:nvPicPr>
+                    <pic:cNvPr id="1" name=""/>
+                    <pic:cNvPicPr/>
+                  </pic:nvPicPr>
+                  <pic:blipFill>
+                    <a:blip r:embed="rId9"/>
+                    <a:stretch>
+                      <a:fillRect/>
+                    </a:stretch>
+                  </pic:blipFill>
+                  <pic:spPr>
+                    <a:xfrm>
+                      <a:off x="0" y="0"/>
+                      <a:ext cx="6130925" cy="3803650"/>
+                    </a:xfrm>
+                    <a:prstGeom prst="rect">
+                      <a:avLst/>
+                    </a:prstGeom>
+                  </pic:spPr>
+                </pic:pic>
+              </a:graphicData>
+            </a:graphic>
+          </wp:inline>
+        </w:drawing>
+      </w:r>
     </w:p>
     <w:p>
       <w:pPr>
@@ -5378,21 +5467,14 @@
       <w:pPr>
         <w:pStyle w:val="3"/>
         <w:numPr>
-          <w:ilvl w:val="0"/>
-          <w:numId w:val="0"/>
+          <w:ilvl w:val="1"/>
+          <w:numId w:val="26"/>
         </w:numPr>
-        <w:ind w:left="720"/>
         <w:rPr>
           <w:color w:val="000000"/>
         </w:rPr>
       </w:pPr>
       <w:bookmarkStart w:id="8" w:name="_Toc129776292"/>
-      <w:r>
-        <w:rPr>
-          <w:lang w:val="en-GB"/>
-        </w:rPr>
-        <w:t xml:space="preserve">3.5 </w:t>
-      </w:r>
       <w:r>
         <w:t>Типовые процессы в программе</w:t>
       </w:r>
@@ -5408,6 +5490,269 @@
       <w:pPr>
         <w:spacing w:after="0" w:line="312" w:lineRule="auto"/>
       </w:pPr>
+      <w:r>
+        <w:t>Начало игры:</w:t>
+      </w:r>
+    </w:p>
+    <w:p>
+      <w:pPr>
+        <w:spacing w:after="0" w:line="312" w:lineRule="auto"/>
+      </w:pPr>
+      <w:r>
+        <w:rPr>
+          <w:noProof/>
+        </w:rPr>
+        <w:drawing>
+          <wp:inline distT="0" distB="0" distL="0" distR="0" wp14:anchorId="38D7B07F" wp14:editId="289E68BF">
+            <wp:extent cx="6130925" cy="3108325"/>
+            <wp:effectExtent l="0" t="0" r="3175" b="0"/>
+            <wp:docPr id="1" name="Рисунок 1"/>
+            <wp:cNvGraphicFramePr>
+              <a:graphicFrameLocks xmlns:a="http://schemas.openxmlformats.org/drawingml/2006/main" noChangeAspect="1"/>
+            </wp:cNvGraphicFramePr>
+            <a:graphic xmlns:a="http://schemas.openxmlformats.org/drawingml/2006/main">
+              <a:graphicData uri="http://schemas.openxmlformats.org/drawingml/2006/picture">
+                <pic:pic xmlns:pic="http://schemas.openxmlformats.org/drawingml/2006/picture">
+                  <pic:nvPicPr>
+                    <pic:cNvPr id="1" name=""/>
+                    <pic:cNvPicPr/>
+                  </pic:nvPicPr>
+                  <pic:blipFill>
+                    <a:blip r:embed="rId10"/>
+                    <a:stretch>
+                      <a:fillRect/>
+                    </a:stretch>
+                  </pic:blipFill>
+                  <pic:spPr>
+                    <a:xfrm>
+                      <a:off x="0" y="0"/>
+                      <a:ext cx="6130925" cy="3108325"/>
+                    </a:xfrm>
+                    <a:prstGeom prst="rect">
+                      <a:avLst/>
+                    </a:prstGeom>
+                  </pic:spPr>
+                </pic:pic>
+              </a:graphicData>
+            </a:graphic>
+          </wp:inline>
+        </w:drawing>
+      </w:r>
+    </w:p>
+    <w:p>
+      <w:pPr>
+        <w:spacing w:after="0" w:line="312" w:lineRule="auto"/>
+      </w:pPr>
+      <w:r>
+        <w:lastRenderedPageBreak/>
+        <w:t>Проигрыш маленького робота</w:t>
+      </w:r>
+    </w:p>
+    <w:p>
+      <w:pPr>
+        <w:spacing w:after="0" w:line="312" w:lineRule="auto"/>
+      </w:pPr>
+      <w:r>
+        <w:rPr>
+          <w:noProof/>
+        </w:rPr>
+        <w:drawing>
+          <wp:inline distT="0" distB="0" distL="0" distR="0" wp14:anchorId="0292D13A" wp14:editId="64ADAC89">
+            <wp:extent cx="6130925" cy="3225800"/>
+            <wp:effectExtent l="0" t="0" r="3175" b="0"/>
+            <wp:docPr id="21" name="Рисунок 21"/>
+            <wp:cNvGraphicFramePr>
+              <a:graphicFrameLocks xmlns:a="http://schemas.openxmlformats.org/drawingml/2006/main" noChangeAspect="1"/>
+            </wp:cNvGraphicFramePr>
+            <a:graphic xmlns:a="http://schemas.openxmlformats.org/drawingml/2006/main">
+              <a:graphicData uri="http://schemas.openxmlformats.org/drawingml/2006/picture">
+                <pic:pic xmlns:pic="http://schemas.openxmlformats.org/drawingml/2006/picture">
+                  <pic:nvPicPr>
+                    <pic:cNvPr id="1" name=""/>
+                    <pic:cNvPicPr/>
+                  </pic:nvPicPr>
+                  <pic:blipFill>
+                    <a:blip r:embed="rId11"/>
+                    <a:stretch>
+                      <a:fillRect/>
+                    </a:stretch>
+                  </pic:blipFill>
+                  <pic:spPr>
+                    <a:xfrm>
+                      <a:off x="0" y="0"/>
+                      <a:ext cx="6130925" cy="3225800"/>
+                    </a:xfrm>
+                    <a:prstGeom prst="rect">
+                      <a:avLst/>
+                    </a:prstGeom>
+                  </pic:spPr>
+                </pic:pic>
+              </a:graphicData>
+            </a:graphic>
+          </wp:inline>
+        </w:drawing>
+      </w:r>
+    </w:p>
+    <w:p>
+      <w:pPr>
+        <w:spacing w:after="0" w:line="312" w:lineRule="auto"/>
+      </w:pPr>
+      <w:r>
+        <w:t>Выигрыш маленького робота</w:t>
+      </w:r>
+    </w:p>
+    <w:p>
+      <w:pPr>
+        <w:spacing w:after="0" w:line="312" w:lineRule="auto"/>
+      </w:pPr>
+      <w:r>
+        <w:rPr>
+          <w:noProof/>
+        </w:rPr>
+        <w:drawing>
+          <wp:inline distT="0" distB="0" distL="0" distR="0" wp14:anchorId="55D68FC1" wp14:editId="2033A360">
+            <wp:extent cx="6130925" cy="3199765"/>
+            <wp:effectExtent l="0" t="0" r="3175" b="635"/>
+            <wp:docPr id="22" name="Рисунок 22"/>
+            <wp:cNvGraphicFramePr>
+              <a:graphicFrameLocks xmlns:a="http://schemas.openxmlformats.org/drawingml/2006/main" noChangeAspect="1"/>
+            </wp:cNvGraphicFramePr>
+            <a:graphic xmlns:a="http://schemas.openxmlformats.org/drawingml/2006/main">
+              <a:graphicData uri="http://schemas.openxmlformats.org/drawingml/2006/picture">
+                <pic:pic xmlns:pic="http://schemas.openxmlformats.org/drawingml/2006/picture">
+                  <pic:nvPicPr>
+                    <pic:cNvPr id="1" name=""/>
+                    <pic:cNvPicPr/>
+                  </pic:nvPicPr>
+                  <pic:blipFill>
+                    <a:blip r:embed="rId12"/>
+                    <a:stretch>
+                      <a:fillRect/>
+                    </a:stretch>
+                  </pic:blipFill>
+                  <pic:spPr>
+                    <a:xfrm>
+                      <a:off x="0" y="0"/>
+                      <a:ext cx="6130925" cy="3199765"/>
+                    </a:xfrm>
+                    <a:prstGeom prst="rect">
+                      <a:avLst/>
+                    </a:prstGeom>
+                  </pic:spPr>
+                </pic:pic>
+              </a:graphicData>
+            </a:graphic>
+          </wp:inline>
+        </w:drawing>
+      </w:r>
+    </w:p>
+    <w:p>
+      <w:pPr>
+        <w:spacing w:after="0" w:line="312" w:lineRule="auto"/>
+      </w:pPr>
+      <w:r>
+        <w:t>Движение маленького робота</w:t>
+      </w:r>
+    </w:p>
+    <w:p>
+      <w:pPr>
+        <w:spacing w:after="0" w:line="312" w:lineRule="auto"/>
+      </w:pPr>
+      <w:r>
+        <w:rPr>
+          <w:noProof/>
+        </w:rPr>
+        <w:lastRenderedPageBreak/>
+        <w:drawing>
+          <wp:inline distT="0" distB="0" distL="0" distR="0" wp14:anchorId="15B1A3D6" wp14:editId="1484209B">
+            <wp:extent cx="6130925" cy="4502785"/>
+            <wp:effectExtent l="0" t="0" r="3175" b="0"/>
+            <wp:docPr id="23" name="Рисунок 23"/>
+            <wp:cNvGraphicFramePr>
+              <a:graphicFrameLocks xmlns:a="http://schemas.openxmlformats.org/drawingml/2006/main" noChangeAspect="1"/>
+            </wp:cNvGraphicFramePr>
+            <a:graphic xmlns:a="http://schemas.openxmlformats.org/drawingml/2006/main">
+              <a:graphicData uri="http://schemas.openxmlformats.org/drawingml/2006/picture">
+                <pic:pic xmlns:pic="http://schemas.openxmlformats.org/drawingml/2006/picture">
+                  <pic:nvPicPr>
+                    <pic:cNvPr id="1" name=""/>
+                    <pic:cNvPicPr/>
+                  </pic:nvPicPr>
+                  <pic:blipFill>
+                    <a:blip r:embed="rId13"/>
+                    <a:stretch>
+                      <a:fillRect/>
+                    </a:stretch>
+                  </pic:blipFill>
+                  <pic:spPr>
+                    <a:xfrm>
+                      <a:off x="0" y="0"/>
+                      <a:ext cx="6130925" cy="4502785"/>
+                    </a:xfrm>
+                    <a:prstGeom prst="rect">
+                      <a:avLst/>
+                    </a:prstGeom>
+                  </pic:spPr>
+                </pic:pic>
+              </a:graphicData>
+            </a:graphic>
+          </wp:inline>
+        </w:drawing>
+      </w:r>
+    </w:p>
+    <w:p>
+      <w:pPr>
+        <w:spacing w:after="0" w:line="312" w:lineRule="auto"/>
+      </w:pPr>
+      <w:r>
+        <w:t>Движение большого робота</w:t>
+      </w:r>
+    </w:p>
+    <w:p>
+      <w:pPr>
+        <w:spacing w:after="0" w:line="312" w:lineRule="auto"/>
+      </w:pPr>
+      <w:r>
+        <w:rPr>
+          <w:noProof/>
+        </w:rPr>
+        <w:lastRenderedPageBreak/>
+        <w:drawing>
+          <wp:inline distT="0" distB="0" distL="0" distR="0" wp14:anchorId="0523BEE1" wp14:editId="4C9F777B">
+            <wp:extent cx="6130925" cy="5153660"/>
+            <wp:effectExtent l="0" t="0" r="3175" b="8890"/>
+            <wp:docPr id="24" name="Рисунок 24"/>
+            <wp:cNvGraphicFramePr>
+              <a:graphicFrameLocks xmlns:a="http://schemas.openxmlformats.org/drawingml/2006/main" noChangeAspect="1"/>
+            </wp:cNvGraphicFramePr>
+            <a:graphic xmlns:a="http://schemas.openxmlformats.org/drawingml/2006/main">
+              <a:graphicData uri="http://schemas.openxmlformats.org/drawingml/2006/picture">
+                <pic:pic xmlns:pic="http://schemas.openxmlformats.org/drawingml/2006/picture">
+                  <pic:nvPicPr>
+                    <pic:cNvPr id="1" name=""/>
+                    <pic:cNvPicPr/>
+                  </pic:nvPicPr>
+                  <pic:blipFill>
+                    <a:blip r:embed="rId14"/>
+                    <a:stretch>
+                      <a:fillRect/>
+                    </a:stretch>
+                  </pic:blipFill>
+                  <pic:spPr>
+                    <a:xfrm>
+                      <a:off x="0" y="0"/>
+                      <a:ext cx="6130925" cy="5153660"/>
+                    </a:xfrm>
+                    <a:prstGeom prst="rect">
+                      <a:avLst/>
+                    </a:prstGeom>
+                  </pic:spPr>
+                </pic:pic>
+              </a:graphicData>
+            </a:graphic>
+          </wp:inline>
+        </w:drawing>
+      </w:r>
     </w:p>
     <w:p>
       <w:pPr>
@@ -5433,697 +5778,468 @@
       <w:pPr>
         <w:ind w:firstLine="708"/>
         <w:jc w:val="both"/>
+      </w:pPr>
+      <w:r>
+        <w:t>Общий вид главного экрана программы представлен ниже. На нём располагается игровое поле, на котором изображено игрок (</w:t>
+      </w:r>
+      <w:r>
+        <w:t xml:space="preserve">маленький </w:t>
+      </w:r>
+      <w:r>
+        <w:t>робот)</w:t>
+      </w:r>
+      <w:r>
+        <w:t xml:space="preserve"> и бот (большой робот)</w:t>
+      </w:r>
+      <w:r>
+        <w:t xml:space="preserve"> </w:t>
+      </w:r>
+      <w:r>
+        <w:t>сверху</w:t>
+      </w:r>
+      <w:r>
+        <w:t xml:space="preserve"> и </w:t>
+      </w:r>
+      <w:r>
+        <w:t>снизу</w:t>
+      </w:r>
+      <w:r>
+        <w:t xml:space="preserve">, стены, </w:t>
+      </w:r>
+      <w:r>
+        <w:t>болота</w:t>
+      </w:r>
+      <w:r>
+        <w:t xml:space="preserve"> и </w:t>
+      </w:r>
+      <w:r>
+        <w:t>точка выхода</w:t>
+      </w:r>
+      <w:r>
+        <w:t xml:space="preserve">. </w:t>
+      </w:r>
+    </w:p>
+    <w:p>
+      <w:pPr>
+        <w:jc w:val="center"/>
         <w:rPr>
           <w:highlight w:val="yellow"/>
         </w:rPr>
       </w:pPr>
       <w:r>
-        <w:rPr>
-          <w:highlight w:val="yellow"/>
-        </w:rPr>
-        <w:t xml:space="preserve">Общий вид главного экрана программы представлен ниже. На нём располагается игровое поле, на котором изображено два игрока (робота) красный и синий, стены, источник питания и ячейка выхода (телепорт). </w:t>
+        <w:lastRenderedPageBreak/>
+        <w:drawing>
+          <wp:inline distT="0" distB="0" distL="0" distR="0" wp14:anchorId="0A3F0FA9" wp14:editId="155E48D9">
+            <wp:extent cx="6130925" cy="6146165"/>
+            <wp:effectExtent l="0" t="0" r="3175" b="6985"/>
+            <wp:docPr id="29" name="Рисунок 29"/>
+            <wp:cNvGraphicFramePr>
+              <a:graphicFrameLocks xmlns:a="http://schemas.openxmlformats.org/drawingml/2006/main" noChangeAspect="1"/>
+            </wp:cNvGraphicFramePr>
+            <a:graphic xmlns:a="http://schemas.openxmlformats.org/drawingml/2006/main">
+              <a:graphicData uri="http://schemas.openxmlformats.org/drawingml/2006/picture">
+                <pic:pic xmlns:pic="http://schemas.openxmlformats.org/drawingml/2006/picture">
+                  <pic:nvPicPr>
+                    <pic:cNvPr id="1" name=""/>
+                    <pic:cNvPicPr/>
+                  </pic:nvPicPr>
+                  <pic:blipFill>
+                    <a:blip r:embed="rId15"/>
+                    <a:stretch>
+                      <a:fillRect/>
+                    </a:stretch>
+                  </pic:blipFill>
+                  <pic:spPr>
+                    <a:xfrm>
+                      <a:off x="0" y="0"/>
+                      <a:ext cx="6130925" cy="6146165"/>
+                    </a:xfrm>
+                    <a:prstGeom prst="rect">
+                      <a:avLst/>
+                    </a:prstGeom>
+                  </pic:spPr>
+                </pic:pic>
+              </a:graphicData>
+            </a:graphic>
+          </wp:inline>
+        </w:drawing>
       </w:r>
     </w:p>
     <w:p>
       <w:pPr>
         <w:jc w:val="center"/>
-        <w:rPr>
-          <w:highlight w:val="yellow"/>
-        </w:rPr>
-      </w:pPr>
-      <w:r>
-        <w:rPr>
-          <w:noProof/>
-          <w:highlight w:val="yellow"/>
-        </w:rPr>
-        <mc:AlternateContent>
-          <mc:Choice Requires="wpg">
-            <w:drawing>
-              <wp:inline distT="0" distB="0" distL="0" distR="0" wp14:anchorId="79D3990A" wp14:editId="45A303E7">
-                <wp:extent cx="4266565" cy="4266565"/>
-                <wp:effectExtent l="0" t="0" r="0" b="0"/>
-                <wp:docPr id="1" name="image11.png" descr="Group 38"/>
-                <wp:cNvGraphicFramePr/>
-                <a:graphic xmlns:a="http://schemas.openxmlformats.org/drawingml/2006/main">
-                  <a:graphicData uri="http://schemas.openxmlformats.org/drawingml/2006/picture">
-                    <pic:pic xmlns:pic="http://schemas.openxmlformats.org/drawingml/2006/picture">
-                      <pic:nvPicPr>
-                        <pic:cNvPr id="0" name="image11.png" descr="Group 38"/>
-                        <pic:cNvPicPr/>
-                      </pic:nvPicPr>
-                      <pic:blipFill>
-                        <a:blip r:embed="rId9"/>
-                        <a:srcRect/>
-                        <a:stretch/>
-                      </pic:blipFill>
-                      <pic:spPr bwMode="auto">
-                        <a:xfrm>
-                          <a:off x="0" y="0"/>
-                          <a:ext cx="4266565" cy="4266565"/>
-                        </a:xfrm>
-                        <a:prstGeom prst="rect">
-                          <a:avLst/>
-                        </a:prstGeom>
-                        <a:ln/>
-                      </pic:spPr>
-                    </pic:pic>
-                  </a:graphicData>
-                </a:graphic>
-              </wp:inline>
-            </w:drawing>
-          </mc:Choice>
-          <mc:Fallback xmlns:a="http://schemas.openxmlformats.org/drawingml/2006/main">
-            <w:pict>
-              <v:shapetype type="#_x0000_t75" o:spt="75" coordsize="21600,21600" o:preferrelative="t" path="m@4@5l@4@11@9@11@9@5xe">
-                <v:formulas>
-                  <v:f eqn="if lineDrawn pixelLineWidth 0"/>
-                  <v:f eqn="sum @0 1 0"/>
-                  <v:f eqn="sum 0 0 @1"/>
-                  <v:f eqn="prod @2 1 2"/>
-                  <v:f eqn="prod @3 21600 pixelWidth"/>
-                  <v:f eqn="prod @3 21600 pixelHeight"/>
-                  <v:f eqn="sum @0 0 1"/>
-                  <v:f eqn="prod @6 1 2"/>
-                  <v:f eqn="prod @7 21600 pixelWidth"/>
-                  <v:f eqn="sum @8 21600 0"/>
-                  <v:f eqn="prod @7 21600 pixelHeight"/>
-                  <v:f eqn="sum @10 21600 0"/>
-                </v:formulas>
-              </v:shapetype>
-              <v:shape id="_x0000_i0" o:spid="_x0000_s0" type="#_x0000_t75" style="mso-wrap-distance-left:0.0pt;mso-wrap-distance-top:0.0pt;mso-wrap-distance-right:0.0pt;mso-wrap-distance-bottom:0.0pt;width:335.9pt;height:335.9pt;">
-                <v:path textboxrect="0,0,0,0"/>
-                <v:imagedata r:id="rId14" o:title=""/>
-              </v:shape>
-            </w:pict>
-          </mc:Fallback>
-        </mc:AlternateContent>
-      </w:r>
-    </w:p>
-    <w:p>
-      <w:pPr>
-        <w:jc w:val="center"/>
-        <w:rPr>
-          <w:highlight w:val="yellow"/>
-        </w:rPr>
-      </w:pPr>
-      <w:r>
-        <w:rPr>
-          <w:highlight w:val="yellow"/>
-        </w:rPr>
+      </w:pPr>
+      <w:r>
         <w:t>Рис. 1. Общий вид главного экрана программы</w:t>
       </w:r>
     </w:p>
     <w:p>
-      <w:pPr>
-        <w:rPr>
-          <w:highlight w:val="yellow"/>
-        </w:rPr>
-      </w:pPr>
-      <w:r>
-        <w:rPr>
-          <w:highlight w:val="yellow"/>
-        </w:rPr>
+      <w:r>
         <w:tab/>
         <w:t xml:space="preserve">Управление активным роботом пользователь осуществляет с помощью клавиатуры. </w:t>
       </w:r>
     </w:p>
     <w:p>
-      <w:pPr>
-        <w:rPr>
-          <w:highlight w:val="yellow"/>
-        </w:rPr>
-      </w:pPr>
-      <w:r>
-        <w:rPr>
-          <w:highlight w:val="yellow"/>
-        </w:rPr>
-        <w:lastRenderedPageBreak/>
+      <w:r>
         <w:tab/>
         <w:t>W – движение вверх.</w:t>
       </w:r>
     </w:p>
     <w:p>
-      <w:pPr>
-        <w:rPr>
-          <w:highlight w:val="yellow"/>
-        </w:rPr>
-      </w:pPr>
-      <w:r>
-        <w:rPr>
-          <w:highlight w:val="yellow"/>
-        </w:rPr>
+      <w:r>
         <w:tab/>
         <w:t>S – движение вниз.</w:t>
       </w:r>
     </w:p>
     <w:p>
-      <w:pPr>
-        <w:rPr>
-          <w:highlight w:val="yellow"/>
-        </w:rPr>
-      </w:pPr>
-      <w:r>
-        <w:rPr>
-          <w:highlight w:val="yellow"/>
-        </w:rPr>
+      <w:r>
         <w:tab/>
         <w:t>A – движение влево.</w:t>
       </w:r>
     </w:p>
     <w:p>
-      <w:pPr>
-        <w:rPr>
-          <w:highlight w:val="yellow"/>
-        </w:rPr>
-      </w:pPr>
-      <w:r>
-        <w:rPr>
-          <w:highlight w:val="yellow"/>
-        </w:rPr>
+      <w:r>
         <w:tab/>
         <w:t>D – движение вправо.</w:t>
       </w:r>
     </w:p>
     <w:p>
       <w:pPr>
+        <w:jc w:val="both"/>
+      </w:pPr>
+      <w:r>
+        <w:tab/>
+        <w:t>Изображение</w:t>
+      </w:r>
+      <w:r>
+        <w:t xml:space="preserve"> маленького</w:t>
+      </w:r>
+      <w:r>
+        <w:t xml:space="preserve"> робота представлено на рисунке 2</w:t>
+      </w:r>
+      <w:r>
+        <w:t>, изображение большого робота на рисунке 3</w:t>
+      </w:r>
+      <w:r>
+        <w:t xml:space="preserve">. </w:t>
+      </w:r>
+    </w:p>
+    <w:p>
+      <w:pPr>
+        <w:jc w:val="center"/>
         <w:rPr>
           <w:highlight w:val="yellow"/>
         </w:rPr>
       </w:pPr>
       <w:r>
+        <w:lastRenderedPageBreak/>
+        <w:drawing>
+          <wp:inline distT="0" distB="0" distL="0" distR="0" wp14:anchorId="12BAD449" wp14:editId="246E9CE8">
+            <wp:extent cx="2953162" cy="3305636"/>
+            <wp:effectExtent l="0" t="0" r="0" b="9525"/>
+            <wp:docPr id="30" name="Рисунок 30"/>
+            <wp:cNvGraphicFramePr>
+              <a:graphicFrameLocks xmlns:a="http://schemas.openxmlformats.org/drawingml/2006/main" noChangeAspect="1"/>
+            </wp:cNvGraphicFramePr>
+            <a:graphic xmlns:a="http://schemas.openxmlformats.org/drawingml/2006/main">
+              <a:graphicData uri="http://schemas.openxmlformats.org/drawingml/2006/picture">
+                <pic:pic xmlns:pic="http://schemas.openxmlformats.org/drawingml/2006/picture">
+                  <pic:nvPicPr>
+                    <pic:cNvPr id="1" name=""/>
+                    <pic:cNvPicPr/>
+                  </pic:nvPicPr>
+                  <pic:blipFill>
+                    <a:blip r:embed="rId16"/>
+                    <a:stretch>
+                      <a:fillRect/>
+                    </a:stretch>
+                  </pic:blipFill>
+                  <pic:spPr>
+                    <a:xfrm>
+                      <a:off x="0" y="0"/>
+                      <a:ext cx="2953162" cy="3305636"/>
+                    </a:xfrm>
+                    <a:prstGeom prst="rect">
+                      <a:avLst/>
+                    </a:prstGeom>
+                  </pic:spPr>
+                </pic:pic>
+              </a:graphicData>
+            </a:graphic>
+          </wp:inline>
+        </w:drawing>
+      </w:r>
+    </w:p>
+    <w:p>
+      <w:pPr>
+        <w:jc w:val="center"/>
+      </w:pPr>
+      <w:r>
+        <w:t xml:space="preserve">Рис.2. </w:t>
+      </w:r>
+      <w:r>
+        <w:t>Маленький р</w:t>
+      </w:r>
+      <w:r>
+        <w:t>обот.</w:t>
+      </w:r>
+    </w:p>
+    <w:p>
+      <w:pPr>
+        <w:jc w:val="center"/>
         <w:rPr>
           <w:highlight w:val="yellow"/>
         </w:rPr>
+      </w:pPr>
+      <w:r>
+        <w:drawing>
+          <wp:inline distT="0" distB="0" distL="0" distR="0" wp14:anchorId="0E24397E" wp14:editId="79EA46D9">
+            <wp:extent cx="4297680" cy="5276360"/>
+            <wp:effectExtent l="0" t="0" r="7620" b="635"/>
+            <wp:docPr id="20" name="Рисунок 20"/>
+            <wp:cNvGraphicFramePr>
+              <a:graphicFrameLocks xmlns:a="http://schemas.openxmlformats.org/drawingml/2006/main" noChangeAspect="1"/>
+            </wp:cNvGraphicFramePr>
+            <a:graphic xmlns:a="http://schemas.openxmlformats.org/drawingml/2006/main">
+              <a:graphicData uri="http://schemas.openxmlformats.org/drawingml/2006/picture">
+                <pic:pic xmlns:pic="http://schemas.openxmlformats.org/drawingml/2006/picture">
+                  <pic:nvPicPr>
+                    <pic:cNvPr id="1" name=""/>
+                    <pic:cNvPicPr/>
+                  </pic:nvPicPr>
+                  <pic:blipFill>
+                    <a:blip r:embed="rId17"/>
+                    <a:stretch>
+                      <a:fillRect/>
+                    </a:stretch>
+                  </pic:blipFill>
+                  <pic:spPr>
+                    <a:xfrm>
+                      <a:off x="0" y="0"/>
+                      <a:ext cx="4313993" cy="5296388"/>
+                    </a:xfrm>
+                    <a:prstGeom prst="rect">
+                      <a:avLst/>
+                    </a:prstGeom>
+                  </pic:spPr>
+                </pic:pic>
+              </a:graphicData>
+            </a:graphic>
+          </wp:inline>
+        </w:drawing>
+      </w:r>
+    </w:p>
+    <w:p>
+      <w:pPr>
+        <w:jc w:val="center"/>
+      </w:pPr>
+      <w:r>
+        <w:t xml:space="preserve">Рис. 3. </w:t>
+      </w:r>
+      <w:r>
+        <w:t>Большой</w:t>
+      </w:r>
+      <w:r>
+        <w:t xml:space="preserve"> робот. </w:t>
+      </w:r>
+    </w:p>
+    <w:p>
+      <w:pPr>
+        <w:jc w:val="center"/>
+      </w:pPr>
+    </w:p>
+    <w:p>
+      <w:pPr>
+        <w:jc w:val="both"/>
+      </w:pPr>
+      <w:r>
         <w:tab/>
-        <w:t>G – сменить батарейку.</w:t>
-      </w:r>
-    </w:p>
-    <w:p>
-      <w:pPr>
+        <w:t xml:space="preserve">Кроме роботов на поле располагаются </w:t>
+      </w:r>
+      <w:r>
+        <w:t>ячейка с выходом</w:t>
+      </w:r>
+      <w:r>
+        <w:t xml:space="preserve">. </w:t>
+      </w:r>
+      <w:r>
+        <w:t xml:space="preserve">Оно </w:t>
+      </w:r>
+      <w:r>
+        <w:t>изображен</w:t>
+      </w:r>
+      <w:r>
+        <w:t>о</w:t>
+      </w:r>
+      <w:r>
+        <w:t xml:space="preserve"> на рисунке 4.</w:t>
+      </w:r>
+    </w:p>
+    <w:p>
+      <w:pPr>
+        <w:jc w:val="center"/>
         <w:rPr>
           <w:highlight w:val="yellow"/>
         </w:rPr>
       </w:pPr>
       <w:r>
+        <w:drawing>
+          <wp:inline distT="0" distB="0" distL="0" distR="0" wp14:anchorId="5BE325E5" wp14:editId="3431B056">
+            <wp:extent cx="3229426" cy="2896004"/>
+            <wp:effectExtent l="0" t="0" r="9525" b="0"/>
+            <wp:docPr id="31" name="Рисунок 31"/>
+            <wp:cNvGraphicFramePr>
+              <a:graphicFrameLocks xmlns:a="http://schemas.openxmlformats.org/drawingml/2006/main" noChangeAspect="1"/>
+            </wp:cNvGraphicFramePr>
+            <a:graphic xmlns:a="http://schemas.openxmlformats.org/drawingml/2006/main">
+              <a:graphicData uri="http://schemas.openxmlformats.org/drawingml/2006/picture">
+                <pic:pic xmlns:pic="http://schemas.openxmlformats.org/drawingml/2006/picture">
+                  <pic:nvPicPr>
+                    <pic:cNvPr id="1" name=""/>
+                    <pic:cNvPicPr/>
+                  </pic:nvPicPr>
+                  <pic:blipFill>
+                    <a:blip r:embed="rId18"/>
+                    <a:stretch>
+                      <a:fillRect/>
+                    </a:stretch>
+                  </pic:blipFill>
+                  <pic:spPr>
+                    <a:xfrm>
+                      <a:off x="0" y="0"/>
+                      <a:ext cx="3229426" cy="2896004"/>
+                    </a:xfrm>
+                    <a:prstGeom prst="rect">
+                      <a:avLst/>
+                    </a:prstGeom>
+                  </pic:spPr>
+                </pic:pic>
+              </a:graphicData>
+            </a:graphic>
+          </wp:inline>
+        </w:drawing>
+      </w:r>
+    </w:p>
+    <w:p>
+      <w:pPr>
+        <w:jc w:val="center"/>
+      </w:pPr>
+      <w:r>
+        <w:t xml:space="preserve">Рис. 4. </w:t>
+      </w:r>
+      <w:r>
+        <w:t>Точка выхода</w:t>
+      </w:r>
+      <w:r>
+        <w:t>.</w:t>
+      </w:r>
+    </w:p>
+    <w:p>
+      <w:pPr>
+        <w:jc w:val="both"/>
+      </w:pPr>
+      <w:r>
+        <w:tab/>
+      </w:r>
+      <w:r>
+        <w:t>Большой робот может попасть в болота, что заставит его пропустить 3 хода. Счетчик пропущенных ходов отобразится над большим роботом.</w:t>
+      </w:r>
+    </w:p>
+    <w:p>
+      <w:pPr>
+        <w:jc w:val="both"/>
+      </w:pPr>
+      <w:r>
+        <w:t>Пример изображён на рисунке 5.</w:t>
+      </w:r>
+    </w:p>
+    <w:p>
+      <w:pPr>
+        <w:jc w:val="center"/>
         <w:rPr>
           <w:highlight w:val="yellow"/>
         </w:rPr>
+      </w:pPr>
+      <w:r>
+        <w:lastRenderedPageBreak/>
+        <w:drawing>
+          <wp:inline distT="0" distB="0" distL="0" distR="0" wp14:anchorId="4B8C7835" wp14:editId="3C392251">
+            <wp:extent cx="4785360" cy="4759587"/>
+            <wp:effectExtent l="0" t="0" r="0" b="3175"/>
+            <wp:docPr id="32" name="Рисунок 32"/>
+            <wp:cNvGraphicFramePr>
+              <a:graphicFrameLocks xmlns:a="http://schemas.openxmlformats.org/drawingml/2006/main" noChangeAspect="1"/>
+            </wp:cNvGraphicFramePr>
+            <a:graphic xmlns:a="http://schemas.openxmlformats.org/drawingml/2006/main">
+              <a:graphicData uri="http://schemas.openxmlformats.org/drawingml/2006/picture">
+                <pic:pic xmlns:pic="http://schemas.openxmlformats.org/drawingml/2006/picture">
+                  <pic:nvPicPr>
+                    <pic:cNvPr id="1" name=""/>
+                    <pic:cNvPicPr/>
+                  </pic:nvPicPr>
+                  <pic:blipFill>
+                    <a:blip r:embed="rId19"/>
+                    <a:stretch>
+                      <a:fillRect/>
+                    </a:stretch>
+                  </pic:blipFill>
+                  <pic:spPr>
+                    <a:xfrm>
+                      <a:off x="0" y="0"/>
+                      <a:ext cx="4814350" cy="4788421"/>
+                    </a:xfrm>
+                    <a:prstGeom prst="rect">
+                      <a:avLst/>
+                    </a:prstGeom>
+                  </pic:spPr>
+                </pic:pic>
+              </a:graphicData>
+            </a:graphic>
+          </wp:inline>
+        </w:drawing>
+      </w:r>
+    </w:p>
+    <w:p>
+      <w:pPr>
+        <w:jc w:val="center"/>
+      </w:pPr>
+      <w:r>
+        <w:t xml:space="preserve">Рис. 5. </w:t>
+      </w:r>
+      <w:r>
+        <w:t>Болото и счетчик пропущенных ходов</w:t>
+      </w:r>
+      <w:r>
+        <w:t>.</w:t>
+      </w:r>
+    </w:p>
+    <w:p>
+      <w:pPr>
+        <w:jc w:val="both"/>
+        <w:rPr>
+          <w:highlight w:val="yellow"/>
+        </w:rPr>
+      </w:pPr>
+      <w:r>
+        <w:rPr>
+          <w:highlight w:val="yellow"/>
+        </w:rPr>
         <w:tab/>
-        <w:t>F – пропустить ход.</w:t>
-      </w:r>
-    </w:p>
-    <w:p>
-      <w:pPr>
-        <w:jc w:val="both"/>
+        <w:t xml:space="preserve">Робот и батарейка могут располагаться в одной ячейке. В данном случае робот располагается слева, а уменьшенный вариант </w:t>
+      </w:r>
+      <w:proofErr w:type="gramStart"/>
+      <w:r>
         <w:rPr>
           <w:highlight w:val="yellow"/>
         </w:rPr>
-      </w:pPr>
+        <w:t>батарейки  -</w:t>
+      </w:r>
+      <w:proofErr w:type="gramEnd"/>
       <w:r>
         <w:rPr>
           <w:highlight w:val="yellow"/>
         </w:rPr>
-        <w:tab/>
-        <w:t>Изображение робота представлено на рисунке 2. Под изображением робота располагается надпись, информирующая о кол-ве заряда в роботе на данный момент. Робот также имеет два состояния. Неактивный робот изображён на рисунке 2. Активный робот изображён на рисунке 3. Активность робота показывается подсветкой зелёного цвета.</w:t>
-      </w:r>
-    </w:p>
-    <w:p>
-      <w:pPr>
-        <w:jc w:val="center"/>
-        <w:rPr>
-          <w:highlight w:val="yellow"/>
-        </w:rPr>
-      </w:pPr>
-      <w:r>
-        <w:rPr>
-          <w:noProof/>
-          <w:highlight w:val="yellow"/>
-        </w:rPr>
-        <mc:AlternateContent>
-          <mc:Choice Requires="wpg">
-            <w:drawing>
-              <wp:inline distT="0" distB="0" distL="0" distR="0" wp14:anchorId="19D984B8" wp14:editId="48C54B7A">
-                <wp:extent cx="3162935" cy="3143885"/>
-                <wp:effectExtent l="0" t="0" r="0" b="0"/>
-                <wp:docPr id="2" name="image1.png"/>
-                <wp:cNvGraphicFramePr/>
-                <a:graphic xmlns:a="http://schemas.openxmlformats.org/drawingml/2006/main">
-                  <a:graphicData uri="http://schemas.openxmlformats.org/drawingml/2006/picture">
-                    <pic:pic xmlns:pic="http://schemas.openxmlformats.org/drawingml/2006/picture">
-                      <pic:nvPicPr>
-                        <pic:cNvPr id="0" name="image1.png"/>
-                        <pic:cNvPicPr/>
-                      </pic:nvPicPr>
-                      <pic:blipFill>
-                        <a:blip r:embed="rId15"/>
-                        <a:srcRect/>
-                        <a:stretch/>
-                      </pic:blipFill>
-                      <pic:spPr bwMode="auto">
-                        <a:xfrm>
-                          <a:off x="0" y="0"/>
-                          <a:ext cx="3162935" cy="3143884"/>
-                        </a:xfrm>
-                        <a:prstGeom prst="rect">
-                          <a:avLst/>
-                        </a:prstGeom>
-                        <a:ln/>
-                      </pic:spPr>
-                    </pic:pic>
-                  </a:graphicData>
-                </a:graphic>
-              </wp:inline>
-            </w:drawing>
-          </mc:Choice>
-          <mc:Fallback xmlns:a="http://schemas.openxmlformats.org/drawingml/2006/main">
-            <w:pict>
-              <v:shapetype type="#_x0000_t75" o:spt="75" coordsize="21600,21600" o:preferrelative="t" path="m@4@5l@4@11@9@11@9@5xe">
-                <v:formulas>
-                  <v:f eqn="if lineDrawn pixelLineWidth 0"/>
-                  <v:f eqn="sum @0 1 0"/>
-                  <v:f eqn="sum 0 0 @1"/>
-                  <v:f eqn="prod @2 1 2"/>
-                  <v:f eqn="prod @3 21600 pixelWidth"/>
-                  <v:f eqn="prod @3 21600 pixelHeight"/>
-                  <v:f eqn="sum @0 0 1"/>
-                  <v:f eqn="prod @6 1 2"/>
-                  <v:f eqn="prod @7 21600 pixelWidth"/>
-                  <v:f eqn="sum @8 21600 0"/>
-                  <v:f eqn="prod @7 21600 pixelHeight"/>
-                  <v:f eqn="sum @10 21600 0"/>
-                </v:formulas>
-              </v:shapetype>
-              <v:shape id="_x0000_i1" o:spid="_x0000_s1" type="#_x0000_t75" style="mso-wrap-distance-left:0.0pt;mso-wrap-distance-top:0.0pt;mso-wrap-distance-right:0.0pt;mso-wrap-distance-bottom:0.0pt;width:249.0pt;height:247.5pt;">
-                <v:path textboxrect="0,0,0,0"/>
-                <v:imagedata r:id="rId16" o:title=""/>
-              </v:shape>
-            </w:pict>
-          </mc:Fallback>
-        </mc:AlternateContent>
-      </w:r>
-    </w:p>
-    <w:p>
-      <w:pPr>
-        <w:jc w:val="center"/>
-        <w:rPr>
-          <w:highlight w:val="yellow"/>
-        </w:rPr>
-      </w:pPr>
-      <w:r>
-        <w:rPr>
-          <w:highlight w:val="yellow"/>
-        </w:rPr>
-        <w:t>Рис.2. Робот.</w:t>
-      </w:r>
-    </w:p>
-    <w:p>
-      <w:pPr>
-        <w:jc w:val="center"/>
-        <w:rPr>
-          <w:highlight w:val="yellow"/>
-        </w:rPr>
-      </w:pPr>
-      <w:r>
-        <w:rPr>
-          <w:noProof/>
-          <w:highlight w:val="yellow"/>
-        </w:rPr>
-        <w:lastRenderedPageBreak/>
-        <mc:AlternateContent>
-          <mc:Choice Requires="wpg">
-            <w:drawing>
-              <wp:inline distT="0" distB="0" distL="0" distR="0" wp14:anchorId="53ED6FD8" wp14:editId="56E89A38">
-                <wp:extent cx="2374900" cy="3301365"/>
-                <wp:effectExtent l="0" t="0" r="0" b="0"/>
-                <wp:docPr id="3" name="image4.png" descr="RRB 3"/>
-                <wp:cNvGraphicFramePr/>
-                <a:graphic xmlns:a="http://schemas.openxmlformats.org/drawingml/2006/main">
-                  <a:graphicData uri="http://schemas.openxmlformats.org/drawingml/2006/picture">
-                    <pic:pic xmlns:pic="http://schemas.openxmlformats.org/drawingml/2006/picture">
-                      <pic:nvPicPr>
-                        <pic:cNvPr id="0" name="image4.png" descr="RRB 3"/>
-                        <pic:cNvPicPr/>
-                      </pic:nvPicPr>
-                      <pic:blipFill>
-                        <a:blip r:embed="rId17"/>
-                        <a:srcRect/>
-                        <a:stretch/>
-                      </pic:blipFill>
-                      <pic:spPr bwMode="auto">
-                        <a:xfrm>
-                          <a:off x="0" y="0"/>
-                          <a:ext cx="2374900" cy="3301365"/>
-                        </a:xfrm>
-                        <a:prstGeom prst="rect">
-                          <a:avLst/>
-                        </a:prstGeom>
-                        <a:ln/>
-                      </pic:spPr>
-                    </pic:pic>
-                  </a:graphicData>
-                </a:graphic>
-              </wp:inline>
-            </w:drawing>
-          </mc:Choice>
-          <mc:Fallback xmlns:a="http://schemas.openxmlformats.org/drawingml/2006/main">
-            <w:pict>
-              <v:shapetype type="#_x0000_t75" o:spt="75" coordsize="21600,21600" o:preferrelative="t" path="m@4@5l@4@11@9@11@9@5xe">
-                <v:formulas>
-                  <v:f eqn="if lineDrawn pixelLineWidth 0"/>
-                  <v:f eqn="sum @0 1 0"/>
-                  <v:f eqn="sum 0 0 @1"/>
-                  <v:f eqn="prod @2 1 2"/>
-                  <v:f eqn="prod @3 21600 pixelWidth"/>
-                  <v:f eqn="prod @3 21600 pixelHeight"/>
-                  <v:f eqn="sum @0 0 1"/>
-                  <v:f eqn="prod @6 1 2"/>
-                  <v:f eqn="prod @7 21600 pixelWidth"/>
-                  <v:f eqn="sum @8 21600 0"/>
-                  <v:f eqn="prod @7 21600 pixelHeight"/>
-                  <v:f eqn="sum @10 21600 0"/>
-                </v:formulas>
-              </v:shapetype>
-              <v:shape id="_x0000_i2" o:spid="_x0000_s2" type="#_x0000_t75" style="mso-wrap-distance-left:0.0pt;mso-wrap-distance-top:0.0pt;mso-wrap-distance-right:0.0pt;mso-wrap-distance-bottom:0.0pt;width:187.0pt;height:259.9pt;">
-                <v:path textboxrect="0,0,0,0"/>
-                <v:imagedata r:id="rId18" o:title=""/>
-              </v:shape>
-            </w:pict>
-          </mc:Fallback>
-        </mc:AlternateContent>
-      </w:r>
-    </w:p>
-    <w:p>
-      <w:pPr>
-        <w:jc w:val="center"/>
-        <w:rPr>
-          <w:highlight w:val="yellow"/>
-        </w:rPr>
-      </w:pPr>
-      <w:r>
-        <w:rPr>
-          <w:highlight w:val="yellow"/>
-        </w:rPr>
-        <w:t xml:space="preserve">Рис. 3. Активный робот. </w:t>
-      </w:r>
-    </w:p>
-    <w:p>
-      <w:pPr>
-        <w:jc w:val="center"/>
-        <w:rPr>
-          <w:highlight w:val="yellow"/>
-        </w:rPr>
-      </w:pPr>
-    </w:p>
-    <w:p>
-      <w:pPr>
-        <w:jc w:val="both"/>
-        <w:rPr>
-          <w:highlight w:val="yellow"/>
-        </w:rPr>
-      </w:pPr>
-      <w:r>
-        <w:rPr>
-          <w:highlight w:val="yellow"/>
-        </w:rPr>
-        <w:tab/>
-        <w:t>Кроме роботов на поле располагаются батарейки. Батарейка изображена на рисунке 4.</w:t>
-      </w:r>
-    </w:p>
-    <w:p>
-      <w:pPr>
-        <w:jc w:val="center"/>
-        <w:rPr>
-          <w:highlight w:val="yellow"/>
-        </w:rPr>
-      </w:pPr>
-      <w:r>
-        <w:rPr>
-          <w:noProof/>
-          <w:highlight w:val="yellow"/>
-        </w:rPr>
-        <mc:AlternateContent>
-          <mc:Choice Requires="wpg">
-            <w:drawing>
-              <wp:inline distT="0" distB="0" distL="0" distR="0" wp14:anchorId="34712DA3" wp14:editId="74F09124">
-                <wp:extent cx="2540000" cy="1384300"/>
-                <wp:effectExtent l="0" t="0" r="0" b="0"/>
-                <wp:docPr id="4" name="image8.png" descr="B 3"/>
-                <wp:cNvGraphicFramePr/>
-                <a:graphic xmlns:a="http://schemas.openxmlformats.org/drawingml/2006/main">
-                  <a:graphicData uri="http://schemas.openxmlformats.org/drawingml/2006/picture">
-                    <pic:pic xmlns:pic="http://schemas.openxmlformats.org/drawingml/2006/picture">
-                      <pic:nvPicPr>
-                        <pic:cNvPr id="0" name="image8.png" descr="B 3"/>
-                        <pic:cNvPicPr/>
-                      </pic:nvPicPr>
-                      <pic:blipFill>
-                        <a:blip r:embed="rId19"/>
-                        <a:srcRect/>
-                        <a:stretch/>
-                      </pic:blipFill>
-                      <pic:spPr bwMode="auto">
-                        <a:xfrm>
-                          <a:off x="0" y="0"/>
-                          <a:ext cx="2540000" cy="1384300"/>
-                        </a:xfrm>
-                        <a:prstGeom prst="rect">
-                          <a:avLst/>
-                        </a:prstGeom>
-                        <a:ln/>
-                      </pic:spPr>
-                    </pic:pic>
-                  </a:graphicData>
-                </a:graphic>
-              </wp:inline>
-            </w:drawing>
-          </mc:Choice>
-          <mc:Fallback xmlns:a="http://schemas.openxmlformats.org/drawingml/2006/main">
-            <w:pict>
-              <v:shapetype type="#_x0000_t75" o:spt="75" coordsize="21600,21600" o:preferrelative="t" path="m@4@5l@4@11@9@11@9@5xe">
-                <v:formulas>
-                  <v:f eqn="if lineDrawn pixelLineWidth 0"/>
-                  <v:f eqn="sum @0 1 0"/>
-                  <v:f eqn="sum 0 0 @1"/>
-                  <v:f eqn="prod @2 1 2"/>
-                  <v:f eqn="prod @3 21600 pixelWidth"/>
-                  <v:f eqn="prod @3 21600 pixelHeight"/>
-                  <v:f eqn="sum @0 0 1"/>
-                  <v:f eqn="prod @6 1 2"/>
-                  <v:f eqn="prod @7 21600 pixelWidth"/>
-                  <v:f eqn="sum @8 21600 0"/>
-                  <v:f eqn="prod @7 21600 pixelHeight"/>
-                  <v:f eqn="sum @10 21600 0"/>
-                </v:formulas>
-              </v:shapetype>
-              <v:shape id="_x0000_i3" o:spid="_x0000_s3" type="#_x0000_t75" style="mso-wrap-distance-left:0.0pt;mso-wrap-distance-top:0.0pt;mso-wrap-distance-right:0.0pt;mso-wrap-distance-bottom:0.0pt;width:200.0pt;height:109.0pt;">
-                <v:path textboxrect="0,0,0,0"/>
-                <v:imagedata r:id="rId20" o:title=""/>
-              </v:shape>
-            </w:pict>
-          </mc:Fallback>
-        </mc:AlternateContent>
-      </w:r>
-    </w:p>
-    <w:p>
-      <w:pPr>
-        <w:jc w:val="center"/>
-        <w:rPr>
-          <w:highlight w:val="yellow"/>
-        </w:rPr>
-      </w:pPr>
-      <w:r>
-        <w:rPr>
-          <w:highlight w:val="yellow"/>
-        </w:rPr>
-        <w:t>Рис. 4. Батарейка.</w:t>
-      </w:r>
-    </w:p>
-    <w:p>
-      <w:pPr>
-        <w:jc w:val="both"/>
-        <w:rPr>
-          <w:highlight w:val="yellow"/>
-        </w:rPr>
-      </w:pPr>
-      <w:r>
-        <w:rPr>
-          <w:highlight w:val="yellow"/>
-        </w:rPr>
-        <w:tab/>
-        <w:t xml:space="preserve">Под изображением робота и батарейки располагается информация о кол-ве заряда, содержащегося в них. Цвет текста зависит от соотношения текущего заряда к максимально возможному. </w:t>
-      </w:r>
-    </w:p>
-    <w:p>
-      <w:pPr>
-        <w:numPr>
-          <w:ilvl w:val="0"/>
-          <w:numId w:val="13"/>
-        </w:numPr>
-        <w:jc w:val="both"/>
-        <w:rPr>
-          <w:highlight w:val="yellow"/>
-        </w:rPr>
-      </w:pPr>
-      <w:r>
-        <w:rPr>
-          <w:highlight w:val="yellow"/>
-        </w:rPr>
-        <w:t xml:space="preserve">0% - 30% - красный </w:t>
-      </w:r>
-    </w:p>
-    <w:p>
-      <w:pPr>
-        <w:numPr>
-          <w:ilvl w:val="0"/>
-          <w:numId w:val="13"/>
-        </w:numPr>
-        <w:jc w:val="both"/>
-        <w:rPr>
-          <w:highlight w:val="yellow"/>
-        </w:rPr>
-      </w:pPr>
-      <w:r>
-        <w:rPr>
-          <w:highlight w:val="yellow"/>
-        </w:rPr>
-        <w:t>30% - 70% - жёлтый</w:t>
-      </w:r>
-    </w:p>
-    <w:p>
-      <w:pPr>
-        <w:numPr>
-          <w:ilvl w:val="0"/>
-          <w:numId w:val="13"/>
-        </w:numPr>
-        <w:jc w:val="both"/>
-        <w:rPr>
-          <w:highlight w:val="yellow"/>
-        </w:rPr>
-      </w:pPr>
-      <w:r>
-        <w:rPr>
-          <w:highlight w:val="yellow"/>
-        </w:rPr>
-        <w:t>70% - 100% - зелёный</w:t>
-      </w:r>
-    </w:p>
-    <w:p>
-      <w:pPr>
-        <w:jc w:val="both"/>
-        <w:rPr>
-          <w:highlight w:val="yellow"/>
-        </w:rPr>
-      </w:pPr>
-      <w:r>
-        <w:rPr>
-          <w:highlight w:val="yellow"/>
-        </w:rPr>
-        <w:t>Пример изображён на рисунке 5.</w:t>
-      </w:r>
-    </w:p>
-    <w:p>
-      <w:pPr>
-        <w:jc w:val="center"/>
-        <w:rPr>
-          <w:highlight w:val="yellow"/>
-        </w:rPr>
-      </w:pPr>
-      <w:r>
-        <w:rPr>
-          <w:noProof/>
-          <w:highlight w:val="yellow"/>
-        </w:rPr>
-        <mc:AlternateContent>
-          <mc:Choice Requires="wpg">
-            <w:drawing>
-              <wp:inline distT="0" distB="0" distL="0" distR="0" wp14:anchorId="4BFD047E" wp14:editId="44A23DB3">
-                <wp:extent cx="4963160" cy="495300"/>
-                <wp:effectExtent l="0" t="0" r="0" b="0"/>
-                <wp:docPr id="5" name="image5.png"/>
-                <wp:cNvGraphicFramePr/>
-                <a:graphic xmlns:a="http://schemas.openxmlformats.org/drawingml/2006/main">
-                  <a:graphicData uri="http://schemas.openxmlformats.org/drawingml/2006/picture">
-                    <pic:pic xmlns:pic="http://schemas.openxmlformats.org/drawingml/2006/picture">
-                      <pic:nvPicPr>
-                        <pic:cNvPr id="0" name="image5.png"/>
-                        <pic:cNvPicPr/>
-                      </pic:nvPicPr>
-                      <pic:blipFill>
-                        <a:blip r:embed="rId21"/>
-                        <a:srcRect/>
-                        <a:stretch/>
-                      </pic:blipFill>
-                      <pic:spPr bwMode="auto">
-                        <a:xfrm>
-                          <a:off x="0" y="0"/>
-                          <a:ext cx="4963160" cy="495300"/>
-                        </a:xfrm>
-                        <a:prstGeom prst="rect">
-                          <a:avLst/>
-                        </a:prstGeom>
-                        <a:ln/>
-                      </pic:spPr>
-                    </pic:pic>
-                  </a:graphicData>
-                </a:graphic>
-              </wp:inline>
-            </w:drawing>
-          </mc:Choice>
-          <mc:Fallback xmlns:a="http://schemas.openxmlformats.org/drawingml/2006/main">
-            <w:pict>
-              <v:shapetype type="#_x0000_t75" o:spt="75" coordsize="21600,21600" o:preferrelative="t" path="m@4@5l@4@11@9@11@9@5xe">
-                <v:formulas>
-                  <v:f eqn="if lineDrawn pixelLineWidth 0"/>
-                  <v:f eqn="sum @0 1 0"/>
-                  <v:f eqn="sum 0 0 @1"/>
-                  <v:f eqn="prod @2 1 2"/>
-                  <v:f eqn="prod @3 21600 pixelWidth"/>
-                  <v:f eqn="prod @3 21600 pixelHeight"/>
-                  <v:f eqn="sum @0 0 1"/>
-                  <v:f eqn="prod @6 1 2"/>
-                  <v:f eqn="prod @7 21600 pixelWidth"/>
-                  <v:f eqn="sum @8 21600 0"/>
-                  <v:f eqn="prod @7 21600 pixelHeight"/>
-                  <v:f eqn="sum @10 21600 0"/>
-                </v:formulas>
-              </v:shapetype>
-              <v:shape id="_x0000_i4" o:spid="_x0000_s4" type="#_x0000_t75" style="mso-wrap-distance-left:0.0pt;mso-wrap-distance-top:0.0pt;mso-wrap-distance-right:0.0pt;mso-wrap-distance-bottom:0.0pt;width:390.8pt;height:39.0pt;">
-                <v:path textboxrect="0,0,0,0"/>
-                <v:imagedata r:id="rId22" o:title=""/>
-              </v:shape>
-            </w:pict>
-          </mc:Fallback>
-        </mc:AlternateContent>
-      </w:r>
-    </w:p>
-    <w:p>
-      <w:pPr>
-        <w:jc w:val="center"/>
-        <w:rPr>
-          <w:highlight w:val="yellow"/>
-        </w:rPr>
-      </w:pPr>
-      <w:r>
-        <w:rPr>
-          <w:highlight w:val="yellow"/>
-        </w:rPr>
-        <w:lastRenderedPageBreak/>
-        <w:t>Рис. 5. Цвета текста заряда робота и батарейки.</w:t>
-      </w:r>
-    </w:p>
-    <w:p>
-      <w:pPr>
-        <w:jc w:val="both"/>
-        <w:rPr>
-          <w:highlight w:val="yellow"/>
-        </w:rPr>
-      </w:pPr>
-      <w:r>
-        <w:rPr>
-          <w:highlight w:val="yellow"/>
-        </w:rPr>
-        <w:tab/>
-        <w:t xml:space="preserve">Робот и батарейка могут располагаться в одной ячейке. В данном случае робот располагается слева, а уменьшенный вариант батарейки  - справа. Пример расположения робота и батарейки в одной ячейке изображён на рисунке 6. </w:t>
+        <w:t xml:space="preserve"> справа. Пример расположения робота и батарейки в одной ячейке изображён на рисунке 6. </w:t>
       </w:r>
     </w:p>
     <w:p>
@@ -6154,7 +6270,7 @@
                         <pic:cNvPicPr/>
                       </pic:nvPicPr>
                       <pic:blipFill>
-                        <a:blip r:embed="rId23"/>
+                        <a:blip r:embed="rId20"/>
                         <a:srcRect/>
                         <a:stretch/>
                       </pic:blipFill>
@@ -6242,6 +6358,7 @@
           <w:noProof/>
           <w:highlight w:val="yellow"/>
         </w:rPr>
+        <w:lastRenderedPageBreak/>
         <mc:AlternateContent>
           <mc:Choice Requires="wpg">
             <w:drawing>
@@ -6897,7 +7014,7 @@
                         <pic:cNvPicPr/>
                       </pic:nvPicPr>
                       <pic:blipFill>
-                        <a:blip r:embed="rId15"/>
+                        <a:blip r:embed="rId29"/>
                         <a:srcRect/>
                         <a:stretch/>
                       </pic:blipFill>
@@ -6937,7 +7054,7 @@
               </v:shapetype>
               <v:shape id="_x0000_i8" o:spid="_x0000_s8" type="#_x0000_t75" style="mso-wrap-distance-left:0.0pt;mso-wrap-distance-top:0.0pt;mso-wrap-distance-right:0.0pt;mso-wrap-distance-bottom:0.0pt;width:249.0pt;height:247.5pt;">
                 <v:path textboxrect="0,0,0,0"/>
-                <v:imagedata r:id="rId16" o:title=""/>
+                <v:imagedata r:id="rId30" o:title=""/>
               </v:shape>
             </w:pict>
           </mc:Fallback>
@@ -6986,7 +7103,7 @@
                         <pic:cNvPicPr/>
                       </pic:nvPicPr>
                       <pic:blipFill>
-                        <a:blip r:embed="rId17"/>
+                        <a:blip r:embed="rId31"/>
                         <a:srcRect/>
                         <a:stretch/>
                       </pic:blipFill>
@@ -7026,7 +7143,7 @@
               </v:shapetype>
               <v:shape id="_x0000_i9" o:spid="_x0000_s9" type="#_x0000_t75" style="mso-wrap-distance-left:0.0pt;mso-wrap-distance-top:0.0pt;mso-wrap-distance-right:0.0pt;mso-wrap-distance-bottom:0.0pt;width:187.0pt;height:259.9pt;">
                 <v:path textboxrect="0,0,0,0"/>
-                <v:imagedata r:id="rId18" o:title=""/>
+                <v:imagedata r:id="rId32" o:title=""/>
               </v:shape>
             </w:pict>
           </mc:Fallback>
@@ -7113,7 +7230,7 @@
                         <pic:cNvPicPr/>
                       </pic:nvPicPr>
                       <pic:blipFill>
-                        <a:blip r:embed="rId19"/>
+                        <a:blip r:embed="rId33"/>
                         <a:srcRect/>
                         <a:stretch/>
                       </pic:blipFill>
@@ -7153,7 +7270,7 @@
               </v:shapetype>
               <v:shape id="_x0000_i10" o:spid="_x0000_s10" type="#_x0000_t75" style="mso-wrap-distance-left:0.0pt;mso-wrap-distance-top:0.0pt;mso-wrap-distance-right:0.0pt;mso-wrap-distance-bottom:0.0pt;width:200.0pt;height:109.0pt;">
                 <v:path textboxrect="0,0,0,0"/>
-                <v:imagedata r:id="rId20" o:title=""/>
+                <v:imagedata r:id="rId34" o:title=""/>
               </v:shape>
             </w:pict>
           </mc:Fallback>
@@ -7216,7 +7333,7 @@
                         <pic:cNvPicPr/>
                       </pic:nvPicPr>
                       <pic:blipFill>
-                        <a:blip r:embed="rId29"/>
+                        <a:blip r:embed="rId35"/>
                         <a:srcRect b="32278"/>
                         <a:stretch/>
                       </pic:blipFill>
@@ -7256,7 +7373,7 @@
               </v:shapetype>
               <v:shape id="_x0000_i11" o:spid="_x0000_s11" type="#_x0000_t75" style="mso-wrap-distance-left:0.0pt;mso-wrap-distance-top:0.0pt;mso-wrap-distance-right:0.0pt;mso-wrap-distance-bottom:0.0pt;width:120.3pt;height:81.3pt;">
                 <v:path textboxrect="0,0,0,0"/>
-                <v:imagedata r:id="rId30" o:title=""/>
+                <v:imagedata r:id="rId36" o:title=""/>
               </v:shape>
             </w:pict>
           </mc:Fallback>
@@ -7319,7 +7436,7 @@
                         <pic:cNvPicPr/>
                       </pic:nvPicPr>
                       <pic:blipFill>
-                        <a:blip r:embed="rId31"/>
+                        <a:blip r:embed="rId37"/>
                         <a:srcRect/>
                         <a:stretch/>
                       </pic:blipFill>
@@ -7359,7 +7476,7 @@
               </v:shapetype>
               <v:shape id="_x0000_i12" o:spid="_x0000_s12" type="#_x0000_t75" style="mso-wrap-distance-left:0.0pt;mso-wrap-distance-top:0.0pt;mso-wrap-distance-right:0.0pt;mso-wrap-distance-bottom:0.0pt;width:109.0pt;height:120.0pt;">
                 <v:path textboxrect="0,0,0,0"/>
-                <v:imagedata r:id="rId32" o:title=""/>
+                <v:imagedata r:id="rId38" o:title=""/>
               </v:shape>
             </w:pict>
           </mc:Fallback>
@@ -7491,7 +7608,7 @@
                         <pic:cNvPicPr/>
                       </pic:nvPicPr>
                       <pic:blipFill>
-                        <a:blip r:embed="rId21"/>
+                        <a:blip r:embed="rId39"/>
                         <a:srcRect/>
                         <a:stretch/>
                       </pic:blipFill>
@@ -7610,7 +7727,7 @@
                         <pic:cNvPicPr/>
                       </pic:nvPicPr>
                       <pic:blipFill>
-                        <a:blip r:embed="rId23"/>
+                        <a:blip r:embed="rId20"/>
                         <a:srcRect/>
                         <a:stretch/>
                       </pic:blipFill>
@@ -7823,7 +7940,7 @@
                         <pic:cNvPicPr/>
                       </pic:nvPicPr>
                       <pic:blipFill>
-                        <a:blip r:embed="rId33"/>
+                        <a:blip r:embed="rId40"/>
                         <a:srcRect/>
                         <a:stretch/>
                       </pic:blipFill>
@@ -7863,7 +7980,7 @@
               </v:shapetype>
               <v:shape id="_x0000_i16" o:spid="_x0000_s16" type="#_x0000_t75" style="mso-wrap-distance-left:0.0pt;mso-wrap-distance-top:0.0pt;mso-wrap-distance-right:0.0pt;mso-wrap-distance-bottom:0.0pt;width:254.2pt;height:28.1pt;">
                 <v:path textboxrect="0,0,0,0"/>
-                <v:imagedata r:id="rId34" o:title=""/>
+                <v:imagedata r:id="rId41" o:title=""/>
               </v:shape>
             </w:pict>
           </mc:Fallback>
@@ -7922,7 +8039,7 @@
                         <pic:cNvPicPr/>
                       </pic:nvPicPr>
                       <pic:blipFill>
-                        <a:blip r:embed="rId35"/>
+                        <a:blip r:embed="rId42"/>
                         <a:srcRect/>
                         <a:stretch/>
                       </pic:blipFill>
@@ -7962,7 +8079,7 @@
               </v:shapetype>
               <v:shape id="_x0000_i17" o:spid="_x0000_s17" type="#_x0000_t75" style="mso-wrap-distance-left:0.0pt;mso-wrap-distance-top:0.0pt;mso-wrap-distance-right:0.0pt;mso-wrap-distance-bottom:0.0pt;width:245.0pt;height:26.4pt;">
                 <v:path textboxrect="0,0,0,0"/>
-                <v:imagedata r:id="rId36" o:title=""/>
+                <v:imagedata r:id="rId43" o:title=""/>
               </v:shape>
             </w:pict>
           </mc:Fallback>
@@ -8131,8 +8248,8 @@
     <w:p>
       <w:pPr>
         <w:sectPr>
-          <w:footerReference w:type="even" r:id="rId37"/>
-          <w:footerReference w:type="default" r:id="rId38"/>
+          <w:footerReference w:type="even" r:id="rId44"/>
+          <w:footerReference w:type="default" r:id="rId45"/>
           <w:pgSz w:w="11906" w:h="16838"/>
           <w:pgMar w:top="720" w:right="720" w:bottom="765" w:left="1531" w:header="720" w:footer="284" w:gutter="0"/>
           <w:cols w:space="1701"/>
@@ -8198,7 +8315,7 @@
     </w:p>
     <w:p/>
     <w:sectPr>
-      <w:footerReference w:type="default" r:id="rId39"/>
+      <w:footerReference w:type="default" r:id="rId46"/>
       <w:pgSz w:w="11906" w:h="16838"/>
       <w:pgMar w:top="720" w:right="720" w:bottom="765" w:left="1531" w:header="720" w:footer="284" w:gutter="0"/>
       <w:cols w:space="1701"/>
@@ -8209,7 +8326,7 @@
 </file>
 
 <file path=word/endnotes.xml><?xml version="1.0" encoding="utf-8"?>
-<w:endnotes xmlns:wpc="http://schemas.microsoft.com/office/word/2010/wordprocessingCanvas" xmlns:cx="http://schemas.microsoft.com/office/drawing/2014/chartex" xmlns:cx1="http://schemas.microsoft.com/office/drawing/2015/9/8/chartex" xmlns:cx2="http://schemas.microsoft.com/office/drawing/2015/10/21/chartex" xmlns:cx3="http://schemas.microsoft.com/office/drawing/2016/5/9/chartex" xmlns:cx4="http://schemas.microsoft.com/office/drawing/2016/5/10/chartex" xmlns:cx5="http://schemas.microsoft.com/office/drawing/2016/5/11/chartex" xmlns:cx6="http://schemas.microsoft.com/office/drawing/2016/5/12/chartex" xmlns:cx7="http://schemas.microsoft.com/office/drawing/2016/5/13/chartex" xmlns:cx8="http://schemas.microsoft.com/office/drawing/2016/5/14/chartex" xmlns:mc="http://schemas.openxmlformats.org/markup-compatibility/2006" xmlns:aink="http://schemas.microsoft.com/office/drawing/2016/ink" xmlns:am3d="http://schemas.microsoft.com/office/drawing/2017/model3d" xmlns:o="urn:schemas-microsoft-com:office:office" xmlns:oel="http://schemas.microsoft.com/office/2019/extlst" xmlns:r="http://schemas.openxmlformats.org/officeDocument/2006/relationships" xmlns:m="http://schemas.openxmlformats.org/officeDocument/2006/math" xmlns:v="urn:schemas-microsoft-com:vml" xmlns:wp14="http://schemas.microsoft.com/office/word/2010/wordprocessingDrawing" xmlns:wp="http://schemas.openxmlformats.org/drawingml/2006/wordprocessingDrawing" xmlns:w10="urn:schemas-microsoft-com:office:word" xmlns:w="http://schemas.openxmlformats.org/wordprocessingml/2006/main" xmlns:w14="http://schemas.microsoft.com/office/word/2010/wordml" xmlns:w15="http://schemas.microsoft.com/office/word/2012/wordml" xmlns:w16cex="http://schemas.microsoft.com/office/word/2018/wordml/cex" xmlns:w16cid="http://schemas.microsoft.com/office/word/2016/wordml/cid" xmlns:w16="http://schemas.microsoft.com/office/word/2018/wordml" xmlns:w16sdtdh="http://schemas.microsoft.com/office/word/2020/wordml/sdtdatahash" xmlns:w16se="http://schemas.microsoft.com/office/word/2015/wordml/symex" xmlns:wpg="http://schemas.microsoft.com/office/word/2010/wordprocessingGroup" xmlns:wpi="http://schemas.microsoft.com/office/word/2010/wordprocessingInk" xmlns:wne="http://schemas.microsoft.com/office/word/2006/wordml" xmlns:wps="http://schemas.microsoft.com/office/word/2010/wordprocessingShape" mc:Ignorable="w14 w15 w16se w16cid w16 w16cex w16sdtdh wp14">
+<w:endnotes xmlns:wpc="http://schemas.microsoft.com/office/word/2010/wordprocessingCanvas" xmlns:cx="http://schemas.microsoft.com/office/drawing/2014/chartex" xmlns:cx1="http://schemas.microsoft.com/office/drawing/2015/9/8/chartex" xmlns:cx2="http://schemas.microsoft.com/office/drawing/2015/10/21/chartex" xmlns:cx3="http://schemas.microsoft.com/office/drawing/2016/5/9/chartex" xmlns:cx4="http://schemas.microsoft.com/office/drawing/2016/5/10/chartex" xmlns:cx5="http://schemas.microsoft.com/office/drawing/2016/5/11/chartex" xmlns:cx6="http://schemas.microsoft.com/office/drawing/2016/5/12/chartex" xmlns:cx7="http://schemas.microsoft.com/office/drawing/2016/5/13/chartex" xmlns:cx8="http://schemas.microsoft.com/office/drawing/2016/5/14/chartex" xmlns:mc="http://schemas.openxmlformats.org/markup-compatibility/2006" xmlns:aink="http://schemas.microsoft.com/office/drawing/2016/ink" xmlns:am3d="http://schemas.microsoft.com/office/drawing/2017/model3d" xmlns:o="urn:schemas-microsoft-com:office:office" xmlns:oel="http://schemas.microsoft.com/office/2019/extlst" xmlns:r="http://schemas.openxmlformats.org/officeDocument/2006/relationships" xmlns:m="http://schemas.openxmlformats.org/officeDocument/2006/math" xmlns:v="urn:schemas-microsoft-com:vml" xmlns:wp14="http://schemas.microsoft.com/office/word/2010/wordprocessingDrawing" xmlns:wp="http://schemas.openxmlformats.org/drawingml/2006/wordprocessingDrawing" xmlns:w10="urn:schemas-microsoft-com:office:word" xmlns:w="http://schemas.openxmlformats.org/wordprocessingml/2006/main" xmlns:w14="http://schemas.microsoft.com/office/word/2010/wordml" xmlns:w15="http://schemas.microsoft.com/office/word/2012/wordml" xmlns:w16cex="http://schemas.microsoft.com/office/word/2018/wordml/cex" xmlns:w16cid="http://schemas.microsoft.com/office/word/2016/wordml/cid" xmlns:w16="http://schemas.microsoft.com/office/word/2018/wordml" xmlns:w16du="http://schemas.microsoft.com/office/word/2023/wordml/word16du" xmlns:w16sdtdh="http://schemas.microsoft.com/office/word/2020/wordml/sdtdatahash" xmlns:w16se="http://schemas.microsoft.com/office/word/2015/wordml/symex" xmlns:wpg="http://schemas.microsoft.com/office/word/2010/wordprocessingGroup" xmlns:wpi="http://schemas.microsoft.com/office/word/2010/wordprocessingInk" xmlns:wne="http://schemas.microsoft.com/office/word/2006/wordml" xmlns:wps="http://schemas.microsoft.com/office/word/2010/wordprocessingShape" mc:Ignorable="w14 w15 w16se w16cid w16 w16cex w16sdtdh wp14">
   <w:endnote w:type="separator" w:id="-1">
     <w:p>
       <w:pPr>
@@ -8234,7 +8351,7 @@
 </file>
 
 <file path=word/footer1.xml><?xml version="1.0" encoding="utf-8"?>
-<w:ftr xmlns:wpc="http://schemas.microsoft.com/office/word/2010/wordprocessingCanvas" xmlns:cx="http://schemas.microsoft.com/office/drawing/2014/chartex" xmlns:cx1="http://schemas.microsoft.com/office/drawing/2015/9/8/chartex" xmlns:cx2="http://schemas.microsoft.com/office/drawing/2015/10/21/chartex" xmlns:cx3="http://schemas.microsoft.com/office/drawing/2016/5/9/chartex" xmlns:cx4="http://schemas.microsoft.com/office/drawing/2016/5/10/chartex" xmlns:cx5="http://schemas.microsoft.com/office/drawing/2016/5/11/chartex" xmlns:cx6="http://schemas.microsoft.com/office/drawing/2016/5/12/chartex" xmlns:cx7="http://schemas.microsoft.com/office/drawing/2016/5/13/chartex" xmlns:cx8="http://schemas.microsoft.com/office/drawing/2016/5/14/chartex" xmlns:mc="http://schemas.openxmlformats.org/markup-compatibility/2006" xmlns:aink="http://schemas.microsoft.com/office/drawing/2016/ink" xmlns:am3d="http://schemas.microsoft.com/office/drawing/2017/model3d" xmlns:o="urn:schemas-microsoft-com:office:office" xmlns:oel="http://schemas.microsoft.com/office/2019/extlst" xmlns:r="http://schemas.openxmlformats.org/officeDocument/2006/relationships" xmlns:m="http://schemas.openxmlformats.org/officeDocument/2006/math" xmlns:v="urn:schemas-microsoft-com:vml" xmlns:wp14="http://schemas.microsoft.com/office/word/2010/wordprocessingDrawing" xmlns:wp="http://schemas.openxmlformats.org/drawingml/2006/wordprocessingDrawing" xmlns:w10="urn:schemas-microsoft-com:office:word" xmlns:w="http://schemas.openxmlformats.org/wordprocessingml/2006/main" xmlns:w14="http://schemas.microsoft.com/office/word/2010/wordml" xmlns:w15="http://schemas.microsoft.com/office/word/2012/wordml" xmlns:w16cex="http://schemas.microsoft.com/office/word/2018/wordml/cex" xmlns:w16cid="http://schemas.microsoft.com/office/word/2016/wordml/cid" xmlns:w16="http://schemas.microsoft.com/office/word/2018/wordml" xmlns:w16sdtdh="http://schemas.microsoft.com/office/word/2020/wordml/sdtdatahash" xmlns:w16se="http://schemas.microsoft.com/office/word/2015/wordml/symex" xmlns:wpg="http://schemas.microsoft.com/office/word/2010/wordprocessingGroup" xmlns:wpi="http://schemas.microsoft.com/office/word/2010/wordprocessingInk" xmlns:wne="http://schemas.microsoft.com/office/word/2006/wordml" xmlns:wps="http://schemas.microsoft.com/office/word/2010/wordprocessingShape" mc:Ignorable="w14 w15 w16se w16cid w16 w16cex w16sdtdh wp14">
+<w:ftr xmlns:wpc="http://schemas.microsoft.com/office/word/2010/wordprocessingCanvas" xmlns:cx="http://schemas.microsoft.com/office/drawing/2014/chartex" xmlns:cx1="http://schemas.microsoft.com/office/drawing/2015/9/8/chartex" xmlns:cx2="http://schemas.microsoft.com/office/drawing/2015/10/21/chartex" xmlns:cx3="http://schemas.microsoft.com/office/drawing/2016/5/9/chartex" xmlns:cx4="http://schemas.microsoft.com/office/drawing/2016/5/10/chartex" xmlns:cx5="http://schemas.microsoft.com/office/drawing/2016/5/11/chartex" xmlns:cx6="http://schemas.microsoft.com/office/drawing/2016/5/12/chartex" xmlns:cx7="http://schemas.microsoft.com/office/drawing/2016/5/13/chartex" xmlns:cx8="http://schemas.microsoft.com/office/drawing/2016/5/14/chartex" xmlns:mc="http://schemas.openxmlformats.org/markup-compatibility/2006" xmlns:aink="http://schemas.microsoft.com/office/drawing/2016/ink" xmlns:am3d="http://schemas.microsoft.com/office/drawing/2017/model3d" xmlns:o="urn:schemas-microsoft-com:office:office" xmlns:oel="http://schemas.microsoft.com/office/2019/extlst" xmlns:r="http://schemas.openxmlformats.org/officeDocument/2006/relationships" xmlns:m="http://schemas.openxmlformats.org/officeDocument/2006/math" xmlns:v="urn:schemas-microsoft-com:vml" xmlns:wp14="http://schemas.microsoft.com/office/word/2010/wordprocessingDrawing" xmlns:wp="http://schemas.openxmlformats.org/drawingml/2006/wordprocessingDrawing" xmlns:w10="urn:schemas-microsoft-com:office:word" xmlns:w="http://schemas.openxmlformats.org/wordprocessingml/2006/main" xmlns:w14="http://schemas.microsoft.com/office/word/2010/wordml" xmlns:w15="http://schemas.microsoft.com/office/word/2012/wordml" xmlns:w16cex="http://schemas.microsoft.com/office/word/2018/wordml/cex" xmlns:w16cid="http://schemas.microsoft.com/office/word/2016/wordml/cid" xmlns:w16="http://schemas.microsoft.com/office/word/2018/wordml" xmlns:w16du="http://schemas.microsoft.com/office/word/2023/wordml/word16du" xmlns:w16sdtdh="http://schemas.microsoft.com/office/word/2020/wordml/sdtdatahash" xmlns:w16se="http://schemas.microsoft.com/office/word/2015/wordml/symex" xmlns:wpg="http://schemas.microsoft.com/office/word/2010/wordprocessingGroup" xmlns:wpi="http://schemas.microsoft.com/office/word/2010/wordprocessingInk" xmlns:wne="http://schemas.microsoft.com/office/word/2006/wordml" xmlns:wps="http://schemas.microsoft.com/office/word/2010/wordprocessingShape" mc:Ignorable="w14 w15 w16se w16cid w16 w16cex w16sdtdh wp14">
   <w:p>
     <w:pPr>
       <w:pBdr>
@@ -8320,7 +8437,7 @@
 </file>
 
 <file path=word/footer2.xml><?xml version="1.0" encoding="utf-8"?>
-<w:ftr xmlns:wpc="http://schemas.microsoft.com/office/word/2010/wordprocessingCanvas" xmlns:cx="http://schemas.microsoft.com/office/drawing/2014/chartex" xmlns:cx1="http://schemas.microsoft.com/office/drawing/2015/9/8/chartex" xmlns:cx2="http://schemas.microsoft.com/office/drawing/2015/10/21/chartex" xmlns:cx3="http://schemas.microsoft.com/office/drawing/2016/5/9/chartex" xmlns:cx4="http://schemas.microsoft.com/office/drawing/2016/5/10/chartex" xmlns:cx5="http://schemas.microsoft.com/office/drawing/2016/5/11/chartex" xmlns:cx6="http://schemas.microsoft.com/office/drawing/2016/5/12/chartex" xmlns:cx7="http://schemas.microsoft.com/office/drawing/2016/5/13/chartex" xmlns:cx8="http://schemas.microsoft.com/office/drawing/2016/5/14/chartex" xmlns:mc="http://schemas.openxmlformats.org/markup-compatibility/2006" xmlns:aink="http://schemas.microsoft.com/office/drawing/2016/ink" xmlns:am3d="http://schemas.microsoft.com/office/drawing/2017/model3d" xmlns:o="urn:schemas-microsoft-com:office:office" xmlns:oel="http://schemas.microsoft.com/office/2019/extlst" xmlns:r="http://schemas.openxmlformats.org/officeDocument/2006/relationships" xmlns:m="http://schemas.openxmlformats.org/officeDocument/2006/math" xmlns:v="urn:schemas-microsoft-com:vml" xmlns:wp14="http://schemas.microsoft.com/office/word/2010/wordprocessingDrawing" xmlns:wp="http://schemas.openxmlformats.org/drawingml/2006/wordprocessingDrawing" xmlns:w10="urn:schemas-microsoft-com:office:word" xmlns:w="http://schemas.openxmlformats.org/wordprocessingml/2006/main" xmlns:w14="http://schemas.microsoft.com/office/word/2010/wordml" xmlns:w15="http://schemas.microsoft.com/office/word/2012/wordml" xmlns:w16cex="http://schemas.microsoft.com/office/word/2018/wordml/cex" xmlns:w16cid="http://schemas.microsoft.com/office/word/2016/wordml/cid" xmlns:w16="http://schemas.microsoft.com/office/word/2018/wordml" xmlns:w16sdtdh="http://schemas.microsoft.com/office/word/2020/wordml/sdtdatahash" xmlns:w16se="http://schemas.microsoft.com/office/word/2015/wordml/symex" xmlns:wpg="http://schemas.microsoft.com/office/word/2010/wordprocessingGroup" xmlns:wpi="http://schemas.microsoft.com/office/word/2010/wordprocessingInk" xmlns:wne="http://schemas.microsoft.com/office/word/2006/wordml" xmlns:wps="http://schemas.microsoft.com/office/word/2010/wordprocessingShape" mc:Ignorable="w14 w15 w16se w16cid w16 w16cex w16sdtdh wp14">
+<w:ftr xmlns:wpc="http://schemas.microsoft.com/office/word/2010/wordprocessingCanvas" xmlns:cx="http://schemas.microsoft.com/office/drawing/2014/chartex" xmlns:cx1="http://schemas.microsoft.com/office/drawing/2015/9/8/chartex" xmlns:cx2="http://schemas.microsoft.com/office/drawing/2015/10/21/chartex" xmlns:cx3="http://schemas.microsoft.com/office/drawing/2016/5/9/chartex" xmlns:cx4="http://schemas.microsoft.com/office/drawing/2016/5/10/chartex" xmlns:cx5="http://schemas.microsoft.com/office/drawing/2016/5/11/chartex" xmlns:cx6="http://schemas.microsoft.com/office/drawing/2016/5/12/chartex" xmlns:cx7="http://schemas.microsoft.com/office/drawing/2016/5/13/chartex" xmlns:cx8="http://schemas.microsoft.com/office/drawing/2016/5/14/chartex" xmlns:mc="http://schemas.openxmlformats.org/markup-compatibility/2006" xmlns:aink="http://schemas.microsoft.com/office/drawing/2016/ink" xmlns:am3d="http://schemas.microsoft.com/office/drawing/2017/model3d" xmlns:o="urn:schemas-microsoft-com:office:office" xmlns:oel="http://schemas.microsoft.com/office/2019/extlst" xmlns:r="http://schemas.openxmlformats.org/officeDocument/2006/relationships" xmlns:m="http://schemas.openxmlformats.org/officeDocument/2006/math" xmlns:v="urn:schemas-microsoft-com:vml" xmlns:wp14="http://schemas.microsoft.com/office/word/2010/wordprocessingDrawing" xmlns:wp="http://schemas.openxmlformats.org/drawingml/2006/wordprocessingDrawing" xmlns:w10="urn:schemas-microsoft-com:office:word" xmlns:w="http://schemas.openxmlformats.org/wordprocessingml/2006/main" xmlns:w14="http://schemas.microsoft.com/office/word/2010/wordml" xmlns:w15="http://schemas.microsoft.com/office/word/2012/wordml" xmlns:w16cex="http://schemas.microsoft.com/office/word/2018/wordml/cex" xmlns:w16cid="http://schemas.microsoft.com/office/word/2016/wordml/cid" xmlns:w16="http://schemas.microsoft.com/office/word/2018/wordml" xmlns:w16du="http://schemas.microsoft.com/office/word/2023/wordml/word16du" xmlns:w16sdtdh="http://schemas.microsoft.com/office/word/2020/wordml/sdtdatahash" xmlns:w16se="http://schemas.microsoft.com/office/word/2015/wordml/symex" xmlns:wpg="http://schemas.microsoft.com/office/word/2010/wordprocessingGroup" xmlns:wpi="http://schemas.microsoft.com/office/word/2010/wordprocessingInk" xmlns:wne="http://schemas.microsoft.com/office/word/2006/wordml" xmlns:wps="http://schemas.microsoft.com/office/word/2010/wordprocessingShape" mc:Ignorable="w14 w15 w16se w16cid w16 w16cex w16sdtdh wp14">
   <w:p>
     <w:pPr>
       <w:pBdr>
@@ -8391,7 +8508,7 @@
 </file>
 
 <file path=word/footer3.xml><?xml version="1.0" encoding="utf-8"?>
-<w:ftr xmlns:wpc="http://schemas.microsoft.com/office/word/2010/wordprocessingCanvas" xmlns:cx="http://schemas.microsoft.com/office/drawing/2014/chartex" xmlns:cx1="http://schemas.microsoft.com/office/drawing/2015/9/8/chartex" xmlns:cx2="http://schemas.microsoft.com/office/drawing/2015/10/21/chartex" xmlns:cx3="http://schemas.microsoft.com/office/drawing/2016/5/9/chartex" xmlns:cx4="http://schemas.microsoft.com/office/drawing/2016/5/10/chartex" xmlns:cx5="http://schemas.microsoft.com/office/drawing/2016/5/11/chartex" xmlns:cx6="http://schemas.microsoft.com/office/drawing/2016/5/12/chartex" xmlns:cx7="http://schemas.microsoft.com/office/drawing/2016/5/13/chartex" xmlns:cx8="http://schemas.microsoft.com/office/drawing/2016/5/14/chartex" xmlns:mc="http://schemas.openxmlformats.org/markup-compatibility/2006" xmlns:aink="http://schemas.microsoft.com/office/drawing/2016/ink" xmlns:am3d="http://schemas.microsoft.com/office/drawing/2017/model3d" xmlns:o="urn:schemas-microsoft-com:office:office" xmlns:oel="http://schemas.microsoft.com/office/2019/extlst" xmlns:r="http://schemas.openxmlformats.org/officeDocument/2006/relationships" xmlns:m="http://schemas.openxmlformats.org/officeDocument/2006/math" xmlns:v="urn:schemas-microsoft-com:vml" xmlns:wp14="http://schemas.microsoft.com/office/word/2010/wordprocessingDrawing" xmlns:wp="http://schemas.openxmlformats.org/drawingml/2006/wordprocessingDrawing" xmlns:w10="urn:schemas-microsoft-com:office:word" xmlns:w="http://schemas.openxmlformats.org/wordprocessingml/2006/main" xmlns:w14="http://schemas.microsoft.com/office/word/2010/wordml" xmlns:w15="http://schemas.microsoft.com/office/word/2012/wordml" xmlns:w16cex="http://schemas.microsoft.com/office/word/2018/wordml/cex" xmlns:w16cid="http://schemas.microsoft.com/office/word/2016/wordml/cid" xmlns:w16="http://schemas.microsoft.com/office/word/2018/wordml" xmlns:w16sdtdh="http://schemas.microsoft.com/office/word/2020/wordml/sdtdatahash" xmlns:w16se="http://schemas.microsoft.com/office/word/2015/wordml/symex" xmlns:wpg="http://schemas.microsoft.com/office/word/2010/wordprocessingGroup" xmlns:wpi="http://schemas.microsoft.com/office/word/2010/wordprocessingInk" xmlns:wne="http://schemas.microsoft.com/office/word/2006/wordml" xmlns:wps="http://schemas.microsoft.com/office/word/2010/wordprocessingShape" mc:Ignorable="w14 w15 w16se w16cid w16 w16cex w16sdtdh wp14">
+<w:ftr xmlns:wpc="http://schemas.microsoft.com/office/word/2010/wordprocessingCanvas" xmlns:cx="http://schemas.microsoft.com/office/drawing/2014/chartex" xmlns:cx1="http://schemas.microsoft.com/office/drawing/2015/9/8/chartex" xmlns:cx2="http://schemas.microsoft.com/office/drawing/2015/10/21/chartex" xmlns:cx3="http://schemas.microsoft.com/office/drawing/2016/5/9/chartex" xmlns:cx4="http://schemas.microsoft.com/office/drawing/2016/5/10/chartex" xmlns:cx5="http://schemas.microsoft.com/office/drawing/2016/5/11/chartex" xmlns:cx6="http://schemas.microsoft.com/office/drawing/2016/5/12/chartex" xmlns:cx7="http://schemas.microsoft.com/office/drawing/2016/5/13/chartex" xmlns:cx8="http://schemas.microsoft.com/office/drawing/2016/5/14/chartex" xmlns:mc="http://schemas.openxmlformats.org/markup-compatibility/2006" xmlns:aink="http://schemas.microsoft.com/office/drawing/2016/ink" xmlns:am3d="http://schemas.microsoft.com/office/drawing/2017/model3d" xmlns:o="urn:schemas-microsoft-com:office:office" xmlns:oel="http://schemas.microsoft.com/office/2019/extlst" xmlns:r="http://schemas.openxmlformats.org/officeDocument/2006/relationships" xmlns:m="http://schemas.openxmlformats.org/officeDocument/2006/math" xmlns:v="urn:schemas-microsoft-com:vml" xmlns:wp14="http://schemas.microsoft.com/office/word/2010/wordprocessingDrawing" xmlns:wp="http://schemas.openxmlformats.org/drawingml/2006/wordprocessingDrawing" xmlns:w10="urn:schemas-microsoft-com:office:word" xmlns:w="http://schemas.openxmlformats.org/wordprocessingml/2006/main" xmlns:w14="http://schemas.microsoft.com/office/word/2010/wordml" xmlns:w15="http://schemas.microsoft.com/office/word/2012/wordml" xmlns:w16cex="http://schemas.microsoft.com/office/word/2018/wordml/cex" xmlns:w16cid="http://schemas.microsoft.com/office/word/2016/wordml/cid" xmlns:w16="http://schemas.microsoft.com/office/word/2018/wordml" xmlns:w16du="http://schemas.microsoft.com/office/word/2023/wordml/word16du" xmlns:w16sdtdh="http://schemas.microsoft.com/office/word/2020/wordml/sdtdatahash" xmlns:w16se="http://schemas.microsoft.com/office/word/2015/wordml/symex" xmlns:wpg="http://schemas.microsoft.com/office/word/2010/wordprocessingGroup" xmlns:wpi="http://schemas.microsoft.com/office/word/2010/wordprocessingInk" xmlns:wne="http://schemas.microsoft.com/office/word/2006/wordml" xmlns:wps="http://schemas.microsoft.com/office/word/2010/wordprocessingShape" mc:Ignorable="w14 w15 w16se w16cid w16 w16cex w16sdtdh wp14">
   <w:p>
     <w:pPr>
       <w:pBdr>
@@ -8478,7 +8595,7 @@
 </file>
 
 <file path=word/footer4.xml><?xml version="1.0" encoding="utf-8"?>
-<w:ftr xmlns:wpc="http://schemas.microsoft.com/office/word/2010/wordprocessingCanvas" xmlns:cx="http://schemas.microsoft.com/office/drawing/2014/chartex" xmlns:cx1="http://schemas.microsoft.com/office/drawing/2015/9/8/chartex" xmlns:cx2="http://schemas.microsoft.com/office/drawing/2015/10/21/chartex" xmlns:cx3="http://schemas.microsoft.com/office/drawing/2016/5/9/chartex" xmlns:cx4="http://schemas.microsoft.com/office/drawing/2016/5/10/chartex" xmlns:cx5="http://schemas.microsoft.com/office/drawing/2016/5/11/chartex" xmlns:cx6="http://schemas.microsoft.com/office/drawing/2016/5/12/chartex" xmlns:cx7="http://schemas.microsoft.com/office/drawing/2016/5/13/chartex" xmlns:cx8="http://schemas.microsoft.com/office/drawing/2016/5/14/chartex" xmlns:mc="http://schemas.openxmlformats.org/markup-compatibility/2006" xmlns:aink="http://schemas.microsoft.com/office/drawing/2016/ink" xmlns:am3d="http://schemas.microsoft.com/office/drawing/2017/model3d" xmlns:o="urn:schemas-microsoft-com:office:office" xmlns:oel="http://schemas.microsoft.com/office/2019/extlst" xmlns:r="http://schemas.openxmlformats.org/officeDocument/2006/relationships" xmlns:m="http://schemas.openxmlformats.org/officeDocument/2006/math" xmlns:v="urn:schemas-microsoft-com:vml" xmlns:wp14="http://schemas.microsoft.com/office/word/2010/wordprocessingDrawing" xmlns:wp="http://schemas.openxmlformats.org/drawingml/2006/wordprocessingDrawing" xmlns:w10="urn:schemas-microsoft-com:office:word" xmlns:w="http://schemas.openxmlformats.org/wordprocessingml/2006/main" xmlns:w14="http://schemas.microsoft.com/office/word/2010/wordml" xmlns:w15="http://schemas.microsoft.com/office/word/2012/wordml" xmlns:w16cex="http://schemas.microsoft.com/office/word/2018/wordml/cex" xmlns:w16cid="http://schemas.microsoft.com/office/word/2016/wordml/cid" xmlns:w16="http://schemas.microsoft.com/office/word/2018/wordml" xmlns:w16sdtdh="http://schemas.microsoft.com/office/word/2020/wordml/sdtdatahash" xmlns:w16se="http://schemas.microsoft.com/office/word/2015/wordml/symex" xmlns:wpg="http://schemas.microsoft.com/office/word/2010/wordprocessingGroup" xmlns:wpi="http://schemas.microsoft.com/office/word/2010/wordprocessingInk" xmlns:wne="http://schemas.microsoft.com/office/word/2006/wordml" xmlns:wps="http://schemas.microsoft.com/office/word/2010/wordprocessingShape" mc:Ignorable="w14 w15 w16se w16cid w16 w16cex w16sdtdh wp14">
+<w:ftr xmlns:wpc="http://schemas.microsoft.com/office/word/2010/wordprocessingCanvas" xmlns:cx="http://schemas.microsoft.com/office/drawing/2014/chartex" xmlns:cx1="http://schemas.microsoft.com/office/drawing/2015/9/8/chartex" xmlns:cx2="http://schemas.microsoft.com/office/drawing/2015/10/21/chartex" xmlns:cx3="http://schemas.microsoft.com/office/drawing/2016/5/9/chartex" xmlns:cx4="http://schemas.microsoft.com/office/drawing/2016/5/10/chartex" xmlns:cx5="http://schemas.microsoft.com/office/drawing/2016/5/11/chartex" xmlns:cx6="http://schemas.microsoft.com/office/drawing/2016/5/12/chartex" xmlns:cx7="http://schemas.microsoft.com/office/drawing/2016/5/13/chartex" xmlns:cx8="http://schemas.microsoft.com/office/drawing/2016/5/14/chartex" xmlns:mc="http://schemas.openxmlformats.org/markup-compatibility/2006" xmlns:aink="http://schemas.microsoft.com/office/drawing/2016/ink" xmlns:am3d="http://schemas.microsoft.com/office/drawing/2017/model3d" xmlns:o="urn:schemas-microsoft-com:office:office" xmlns:oel="http://schemas.microsoft.com/office/2019/extlst" xmlns:r="http://schemas.openxmlformats.org/officeDocument/2006/relationships" xmlns:m="http://schemas.openxmlformats.org/officeDocument/2006/math" xmlns:v="urn:schemas-microsoft-com:vml" xmlns:wp14="http://schemas.microsoft.com/office/word/2010/wordprocessingDrawing" xmlns:wp="http://schemas.openxmlformats.org/drawingml/2006/wordprocessingDrawing" xmlns:w10="urn:schemas-microsoft-com:office:word" xmlns:w="http://schemas.openxmlformats.org/wordprocessingml/2006/main" xmlns:w14="http://schemas.microsoft.com/office/word/2010/wordml" xmlns:w15="http://schemas.microsoft.com/office/word/2012/wordml" xmlns:w16cex="http://schemas.microsoft.com/office/word/2018/wordml/cex" xmlns:w16cid="http://schemas.microsoft.com/office/word/2016/wordml/cid" xmlns:w16="http://schemas.microsoft.com/office/word/2018/wordml" xmlns:w16du="http://schemas.microsoft.com/office/word/2023/wordml/word16du" xmlns:w16sdtdh="http://schemas.microsoft.com/office/word/2020/wordml/sdtdatahash" xmlns:w16se="http://schemas.microsoft.com/office/word/2015/wordml/symex" xmlns:wpg="http://schemas.microsoft.com/office/word/2010/wordprocessingGroup" xmlns:wpi="http://schemas.microsoft.com/office/word/2010/wordprocessingInk" xmlns:wne="http://schemas.microsoft.com/office/word/2006/wordml" xmlns:wps="http://schemas.microsoft.com/office/word/2010/wordprocessingShape" mc:Ignorable="w14 w15 w16se w16cid w16 w16cex w16sdtdh wp14">
   <w:p>
     <w:pPr>
       <w:pBdr>
@@ -8519,7 +8636,7 @@
 </file>
 
 <file path=word/footnotes.xml><?xml version="1.0" encoding="utf-8"?>
-<w:footnotes xmlns:wpc="http://schemas.microsoft.com/office/word/2010/wordprocessingCanvas" xmlns:cx="http://schemas.microsoft.com/office/drawing/2014/chartex" xmlns:cx1="http://schemas.microsoft.com/office/drawing/2015/9/8/chartex" xmlns:cx2="http://schemas.microsoft.com/office/drawing/2015/10/21/chartex" xmlns:cx3="http://schemas.microsoft.com/office/drawing/2016/5/9/chartex" xmlns:cx4="http://schemas.microsoft.com/office/drawing/2016/5/10/chartex" xmlns:cx5="http://schemas.microsoft.com/office/drawing/2016/5/11/chartex" xmlns:cx6="http://schemas.microsoft.com/office/drawing/2016/5/12/chartex" xmlns:cx7="http://schemas.microsoft.com/office/drawing/2016/5/13/chartex" xmlns:cx8="http://schemas.microsoft.com/office/drawing/2016/5/14/chartex" xmlns:mc="http://schemas.openxmlformats.org/markup-compatibility/2006" xmlns:aink="http://schemas.microsoft.com/office/drawing/2016/ink" xmlns:am3d="http://schemas.microsoft.com/office/drawing/2017/model3d" xmlns:o="urn:schemas-microsoft-com:office:office" xmlns:oel="http://schemas.microsoft.com/office/2019/extlst" xmlns:r="http://schemas.openxmlformats.org/officeDocument/2006/relationships" xmlns:m="http://schemas.openxmlformats.org/officeDocument/2006/math" xmlns:v="urn:schemas-microsoft-com:vml" xmlns:wp14="http://schemas.microsoft.com/office/word/2010/wordprocessingDrawing" xmlns:wp="http://schemas.openxmlformats.org/drawingml/2006/wordprocessingDrawing" xmlns:w10="urn:schemas-microsoft-com:office:word" xmlns:w="http://schemas.openxmlformats.org/wordprocessingml/2006/main" xmlns:w14="http://schemas.microsoft.com/office/word/2010/wordml" xmlns:w15="http://schemas.microsoft.com/office/word/2012/wordml" xmlns:w16cex="http://schemas.microsoft.com/office/word/2018/wordml/cex" xmlns:w16cid="http://schemas.microsoft.com/office/word/2016/wordml/cid" xmlns:w16="http://schemas.microsoft.com/office/word/2018/wordml" xmlns:w16sdtdh="http://schemas.microsoft.com/office/word/2020/wordml/sdtdatahash" xmlns:w16se="http://schemas.microsoft.com/office/word/2015/wordml/symex" xmlns:wpg="http://schemas.microsoft.com/office/word/2010/wordprocessingGroup" xmlns:wpi="http://schemas.microsoft.com/office/word/2010/wordprocessingInk" xmlns:wne="http://schemas.microsoft.com/office/word/2006/wordml" xmlns:wps="http://schemas.microsoft.com/office/word/2010/wordprocessingShape" mc:Ignorable="w14 w15 w16se w16cid w16 w16cex w16sdtdh wp14">
+<w:footnotes xmlns:wpc="http://schemas.microsoft.com/office/word/2010/wordprocessingCanvas" xmlns:cx="http://schemas.microsoft.com/office/drawing/2014/chartex" xmlns:cx1="http://schemas.microsoft.com/office/drawing/2015/9/8/chartex" xmlns:cx2="http://schemas.microsoft.com/office/drawing/2015/10/21/chartex" xmlns:cx3="http://schemas.microsoft.com/office/drawing/2016/5/9/chartex" xmlns:cx4="http://schemas.microsoft.com/office/drawing/2016/5/10/chartex" xmlns:cx5="http://schemas.microsoft.com/office/drawing/2016/5/11/chartex" xmlns:cx6="http://schemas.microsoft.com/office/drawing/2016/5/12/chartex" xmlns:cx7="http://schemas.microsoft.com/office/drawing/2016/5/13/chartex" xmlns:cx8="http://schemas.microsoft.com/office/drawing/2016/5/14/chartex" xmlns:mc="http://schemas.openxmlformats.org/markup-compatibility/2006" xmlns:aink="http://schemas.microsoft.com/office/drawing/2016/ink" xmlns:am3d="http://schemas.microsoft.com/office/drawing/2017/model3d" xmlns:o="urn:schemas-microsoft-com:office:office" xmlns:oel="http://schemas.microsoft.com/office/2019/extlst" xmlns:r="http://schemas.openxmlformats.org/officeDocument/2006/relationships" xmlns:m="http://schemas.openxmlformats.org/officeDocument/2006/math" xmlns:v="urn:schemas-microsoft-com:vml" xmlns:wp14="http://schemas.microsoft.com/office/word/2010/wordprocessingDrawing" xmlns:wp="http://schemas.openxmlformats.org/drawingml/2006/wordprocessingDrawing" xmlns:w10="urn:schemas-microsoft-com:office:word" xmlns:w="http://schemas.openxmlformats.org/wordprocessingml/2006/main" xmlns:w14="http://schemas.microsoft.com/office/word/2010/wordml" xmlns:w15="http://schemas.microsoft.com/office/word/2012/wordml" xmlns:w16cex="http://schemas.microsoft.com/office/word/2018/wordml/cex" xmlns:w16cid="http://schemas.microsoft.com/office/word/2016/wordml/cid" xmlns:w16="http://schemas.microsoft.com/office/word/2018/wordml" xmlns:w16du="http://schemas.microsoft.com/office/word/2023/wordml/word16du" xmlns:w16sdtdh="http://schemas.microsoft.com/office/word/2020/wordml/sdtdatahash" xmlns:w16se="http://schemas.microsoft.com/office/word/2015/wordml/symex" xmlns:wpg="http://schemas.microsoft.com/office/word/2010/wordprocessingGroup" xmlns:wpi="http://schemas.microsoft.com/office/word/2010/wordprocessingInk" xmlns:wne="http://schemas.microsoft.com/office/word/2006/wordml" xmlns:wps="http://schemas.microsoft.com/office/word/2010/wordprocessingShape" mc:Ignorable="w14 w15 w16se w16cid w16 w16cex w16sdtdh wp14">
   <w:footnote w:type="separator" w:id="-1">
     <w:p>
       <w:pPr>
@@ -8544,7 +8661,7 @@
 </file>
 
 <file path=word/numbering.xml><?xml version="1.0" encoding="utf-8"?>
-<w:numbering xmlns:wpc="http://schemas.microsoft.com/office/word/2010/wordprocessingCanvas" xmlns:cx="http://schemas.microsoft.com/office/drawing/2014/chartex" xmlns:cx1="http://schemas.microsoft.com/office/drawing/2015/9/8/chartex" xmlns:cx2="http://schemas.microsoft.com/office/drawing/2015/10/21/chartex" xmlns:cx3="http://schemas.microsoft.com/office/drawing/2016/5/9/chartex" xmlns:cx4="http://schemas.microsoft.com/office/drawing/2016/5/10/chartex" xmlns:cx5="http://schemas.microsoft.com/office/drawing/2016/5/11/chartex" xmlns:cx6="http://schemas.microsoft.com/office/drawing/2016/5/12/chartex" xmlns:cx7="http://schemas.microsoft.com/office/drawing/2016/5/13/chartex" xmlns:cx8="http://schemas.microsoft.com/office/drawing/2016/5/14/chartex" xmlns:mc="http://schemas.openxmlformats.org/markup-compatibility/2006" xmlns:aink="http://schemas.microsoft.com/office/drawing/2016/ink" xmlns:am3d="http://schemas.microsoft.com/office/drawing/2017/model3d" xmlns:o="urn:schemas-microsoft-com:office:office" xmlns:oel="http://schemas.microsoft.com/office/2019/extlst" xmlns:r="http://schemas.openxmlformats.org/officeDocument/2006/relationships" xmlns:m="http://schemas.openxmlformats.org/officeDocument/2006/math" xmlns:v="urn:schemas-microsoft-com:vml" xmlns:wp14="http://schemas.microsoft.com/office/word/2010/wordprocessingDrawing" xmlns:wp="http://schemas.openxmlformats.org/drawingml/2006/wordprocessingDrawing" xmlns:w10="urn:schemas-microsoft-com:office:word" xmlns:w="http://schemas.openxmlformats.org/wordprocessingml/2006/main" xmlns:w14="http://schemas.microsoft.com/office/word/2010/wordml" xmlns:w15="http://schemas.microsoft.com/office/word/2012/wordml" xmlns:w16cex="http://schemas.microsoft.com/office/word/2018/wordml/cex" xmlns:w16cid="http://schemas.microsoft.com/office/word/2016/wordml/cid" xmlns:w16="http://schemas.microsoft.com/office/word/2018/wordml" xmlns:w16sdtdh="http://schemas.microsoft.com/office/word/2020/wordml/sdtdatahash" xmlns:w16se="http://schemas.microsoft.com/office/word/2015/wordml/symex" xmlns:wpg="http://schemas.microsoft.com/office/word/2010/wordprocessingGroup" xmlns:wpi="http://schemas.microsoft.com/office/word/2010/wordprocessingInk" xmlns:wne="http://schemas.microsoft.com/office/word/2006/wordml" xmlns:wps="http://schemas.microsoft.com/office/word/2010/wordprocessingShape" mc:Ignorable="w14 w15 w16se w16cid w16 w16cex w16sdtdh wp14">
+<w:numbering xmlns:wpc="http://schemas.microsoft.com/office/word/2010/wordprocessingCanvas" xmlns:cx="http://schemas.microsoft.com/office/drawing/2014/chartex" xmlns:cx1="http://schemas.microsoft.com/office/drawing/2015/9/8/chartex" xmlns:cx2="http://schemas.microsoft.com/office/drawing/2015/10/21/chartex" xmlns:cx3="http://schemas.microsoft.com/office/drawing/2016/5/9/chartex" xmlns:cx4="http://schemas.microsoft.com/office/drawing/2016/5/10/chartex" xmlns:cx5="http://schemas.microsoft.com/office/drawing/2016/5/11/chartex" xmlns:cx6="http://schemas.microsoft.com/office/drawing/2016/5/12/chartex" xmlns:cx7="http://schemas.microsoft.com/office/drawing/2016/5/13/chartex" xmlns:cx8="http://schemas.microsoft.com/office/drawing/2016/5/14/chartex" xmlns:mc="http://schemas.openxmlformats.org/markup-compatibility/2006" xmlns:aink="http://schemas.microsoft.com/office/drawing/2016/ink" xmlns:am3d="http://schemas.microsoft.com/office/drawing/2017/model3d" xmlns:o="urn:schemas-microsoft-com:office:office" xmlns:oel="http://schemas.microsoft.com/office/2019/extlst" xmlns:r="http://schemas.openxmlformats.org/officeDocument/2006/relationships" xmlns:m="http://schemas.openxmlformats.org/officeDocument/2006/math" xmlns:v="urn:schemas-microsoft-com:vml" xmlns:wp14="http://schemas.microsoft.com/office/word/2010/wordprocessingDrawing" xmlns:wp="http://schemas.openxmlformats.org/drawingml/2006/wordprocessingDrawing" xmlns:w10="urn:schemas-microsoft-com:office:word" xmlns:w="http://schemas.openxmlformats.org/wordprocessingml/2006/main" xmlns:w14="http://schemas.microsoft.com/office/word/2010/wordml" xmlns:w15="http://schemas.microsoft.com/office/word/2012/wordml" xmlns:w16cex="http://schemas.microsoft.com/office/word/2018/wordml/cex" xmlns:w16cid="http://schemas.microsoft.com/office/word/2016/wordml/cid" xmlns:w16="http://schemas.microsoft.com/office/word/2018/wordml" xmlns:w16du="http://schemas.microsoft.com/office/word/2023/wordml/word16du" xmlns:w16sdtdh="http://schemas.microsoft.com/office/word/2020/wordml/sdtdatahash" xmlns:w16se="http://schemas.microsoft.com/office/word/2015/wordml/symex" xmlns:wpg="http://schemas.microsoft.com/office/word/2010/wordprocessingGroup" xmlns:wpi="http://schemas.microsoft.com/office/word/2010/wordprocessingInk" xmlns:wne="http://schemas.microsoft.com/office/word/2006/wordml" xmlns:wps="http://schemas.microsoft.com/office/word/2010/wordprocessingShape" mc:Ignorable="w14 w15 w16se w16cid w16 w16cex w16sdtdh wp14">
   <w:abstractNum w:abstractNumId="0" w15:restartNumberingAfterBreak="0">
     <w:nsid w:val="00C64D8C"/>
     <w:multiLevelType w:val="hybridMultilevel"/>
@@ -10065,6 +10182,128 @@
     </w:lvl>
   </w:abstractNum>
   <w:abstractNum w:abstractNumId="17" w15:restartNumberingAfterBreak="0">
+    <w:nsid w:val="5B311F5E"/>
+    <w:multiLevelType w:val="multilevel"/>
+    <w:tmpl w:val="34947068"/>
+    <w:lvl w:ilvl="0">
+      <w:start w:val="3"/>
+      <w:numFmt w:val="decimal"/>
+      <w:lvlText w:val="%1"/>
+      <w:lvlJc w:val="left"/>
+      <w:pPr>
+        <w:ind w:left="360" w:hanging="360"/>
+      </w:pPr>
+      <w:rPr>
+        <w:rFonts w:hint="default"/>
+        <w:color w:val="auto"/>
+      </w:rPr>
+    </w:lvl>
+    <w:lvl w:ilvl="1">
+      <w:start w:val="5"/>
+      <w:numFmt w:val="decimal"/>
+      <w:lvlText w:val="%1.%2"/>
+      <w:lvlJc w:val="left"/>
+      <w:pPr>
+        <w:ind w:left="1080" w:hanging="360"/>
+      </w:pPr>
+      <w:rPr>
+        <w:rFonts w:hint="default"/>
+        <w:color w:val="auto"/>
+      </w:rPr>
+    </w:lvl>
+    <w:lvl w:ilvl="2">
+      <w:start w:val="1"/>
+      <w:numFmt w:val="decimal"/>
+      <w:lvlText w:val="%1.%2.%3"/>
+      <w:lvlJc w:val="left"/>
+      <w:pPr>
+        <w:ind w:left="2160" w:hanging="720"/>
+      </w:pPr>
+      <w:rPr>
+        <w:rFonts w:hint="default"/>
+        <w:color w:val="auto"/>
+      </w:rPr>
+    </w:lvl>
+    <w:lvl w:ilvl="3">
+      <w:start w:val="1"/>
+      <w:numFmt w:val="decimal"/>
+      <w:lvlText w:val="%1.%2.%3.%4"/>
+      <w:lvlJc w:val="left"/>
+      <w:pPr>
+        <w:ind w:left="3240" w:hanging="1080"/>
+      </w:pPr>
+      <w:rPr>
+        <w:rFonts w:hint="default"/>
+        <w:color w:val="auto"/>
+      </w:rPr>
+    </w:lvl>
+    <w:lvl w:ilvl="4">
+      <w:start w:val="1"/>
+      <w:numFmt w:val="decimal"/>
+      <w:lvlText w:val="%1.%2.%3.%4.%5"/>
+      <w:lvlJc w:val="left"/>
+      <w:pPr>
+        <w:ind w:left="3960" w:hanging="1080"/>
+      </w:pPr>
+      <w:rPr>
+        <w:rFonts w:hint="default"/>
+        <w:color w:val="auto"/>
+      </w:rPr>
+    </w:lvl>
+    <w:lvl w:ilvl="5">
+      <w:start w:val="1"/>
+      <w:numFmt w:val="decimal"/>
+      <w:lvlText w:val="%1.%2.%3.%4.%5.%6"/>
+      <w:lvlJc w:val="left"/>
+      <w:pPr>
+        <w:ind w:left="5040" w:hanging="1440"/>
+      </w:pPr>
+      <w:rPr>
+        <w:rFonts w:hint="default"/>
+        <w:color w:val="auto"/>
+      </w:rPr>
+    </w:lvl>
+    <w:lvl w:ilvl="6">
+      <w:start w:val="1"/>
+      <w:numFmt w:val="decimal"/>
+      <w:lvlText w:val="%1.%2.%3.%4.%5.%6.%7"/>
+      <w:lvlJc w:val="left"/>
+      <w:pPr>
+        <w:ind w:left="5760" w:hanging="1440"/>
+      </w:pPr>
+      <w:rPr>
+        <w:rFonts w:hint="default"/>
+        <w:color w:val="auto"/>
+      </w:rPr>
+    </w:lvl>
+    <w:lvl w:ilvl="7">
+      <w:start w:val="1"/>
+      <w:numFmt w:val="decimal"/>
+      <w:lvlText w:val="%1.%2.%3.%4.%5.%6.%7.%8"/>
+      <w:lvlJc w:val="left"/>
+      <w:pPr>
+        <w:ind w:left="6840" w:hanging="1800"/>
+      </w:pPr>
+      <w:rPr>
+        <w:rFonts w:hint="default"/>
+        <w:color w:val="auto"/>
+      </w:rPr>
+    </w:lvl>
+    <w:lvl w:ilvl="8">
+      <w:start w:val="1"/>
+      <w:numFmt w:val="decimal"/>
+      <w:lvlText w:val="%1.%2.%3.%4.%5.%6.%7.%8.%9"/>
+      <w:lvlJc w:val="left"/>
+      <w:pPr>
+        <w:ind w:left="7920" w:hanging="2160"/>
+      </w:pPr>
+      <w:rPr>
+        <w:rFonts w:hint="default"/>
+        <w:color w:val="auto"/>
+      </w:rPr>
+    </w:lvl>
+  </w:abstractNum>
+  <w:abstractNum w:abstractNumId="18" w15:restartNumberingAfterBreak="0">
     <w:nsid w:val="5D5724D6"/>
     <w:multiLevelType w:val="hybridMultilevel"/>
     <w:tmpl w:val="9B6E4D84"/>
@@ -10150,7 +10389,7 @@
       </w:pPr>
     </w:lvl>
   </w:abstractNum>
-  <w:abstractNum w:abstractNumId="18" w15:restartNumberingAfterBreak="0">
+  <w:abstractNum w:abstractNumId="19" w15:restartNumberingAfterBreak="0">
     <w:nsid w:val="610E0FD5"/>
     <w:multiLevelType w:val="hybridMultilevel"/>
     <w:tmpl w:val="3AB8147E"/>
@@ -10236,7 +10475,7 @@
       </w:pPr>
     </w:lvl>
   </w:abstractNum>
-  <w:abstractNum w:abstractNumId="19" w15:restartNumberingAfterBreak="0">
+  <w:abstractNum w:abstractNumId="20" w15:restartNumberingAfterBreak="0">
     <w:nsid w:val="68386BDE"/>
     <w:multiLevelType w:val="hybridMultilevel"/>
     <w:tmpl w:val="06B47308"/>
@@ -10322,7 +10561,7 @@
       </w:pPr>
     </w:lvl>
   </w:abstractNum>
-  <w:abstractNum w:abstractNumId="20" w15:restartNumberingAfterBreak="0">
+  <w:abstractNum w:abstractNumId="21" w15:restartNumberingAfterBreak="0">
     <w:nsid w:val="6A1D34EC"/>
     <w:multiLevelType w:val="hybridMultilevel"/>
     <w:tmpl w:val="F36C2132"/>
@@ -10408,7 +10647,7 @@
       </w:pPr>
     </w:lvl>
   </w:abstractNum>
-  <w:abstractNum w:abstractNumId="21" w15:restartNumberingAfterBreak="0">
+  <w:abstractNum w:abstractNumId="22" w15:restartNumberingAfterBreak="0">
     <w:nsid w:val="6A3963F9"/>
     <w:multiLevelType w:val="hybridMultilevel"/>
     <w:tmpl w:val="353CAE18"/>
@@ -10494,7 +10733,7 @@
       </w:pPr>
     </w:lvl>
   </w:abstractNum>
-  <w:abstractNum w:abstractNumId="22" w15:restartNumberingAfterBreak="0">
+  <w:abstractNum w:abstractNumId="23" w15:restartNumberingAfterBreak="0">
     <w:nsid w:val="70512158"/>
     <w:multiLevelType w:val="multilevel"/>
     <w:tmpl w:val="C01C7E40"/>
@@ -10586,7 +10825,7 @@
       </w:pPr>
     </w:lvl>
   </w:abstractNum>
-  <w:abstractNum w:abstractNumId="23" w15:restartNumberingAfterBreak="0">
+  <w:abstractNum w:abstractNumId="24" w15:restartNumberingAfterBreak="0">
     <w:nsid w:val="72296B45"/>
     <w:multiLevelType w:val="hybridMultilevel"/>
     <w:tmpl w:val="FFBC7D70"/>
@@ -10672,7 +10911,7 @@
       </w:pPr>
     </w:lvl>
   </w:abstractNum>
-  <w:abstractNum w:abstractNumId="24" w15:restartNumberingAfterBreak="0">
+  <w:abstractNum w:abstractNumId="25" w15:restartNumberingAfterBreak="0">
     <w:nsid w:val="75C96D6D"/>
     <w:multiLevelType w:val="hybridMultilevel"/>
     <w:tmpl w:val="6F1CEA96"/>
@@ -10759,13 +10998,13 @@
     </w:lvl>
   </w:abstractNum>
   <w:num w:numId="1" w16cid:durableId="378282824">
-    <w:abstractNumId w:val="22"/>
+    <w:abstractNumId w:val="23"/>
   </w:num>
   <w:num w:numId="2" w16cid:durableId="566189161">
     <w:abstractNumId w:val="0"/>
   </w:num>
   <w:num w:numId="3" w16cid:durableId="963510900">
-    <w:abstractNumId w:val="18"/>
+    <w:abstractNumId w:val="19"/>
   </w:num>
   <w:num w:numId="4" w16cid:durableId="1810709251">
     <w:abstractNumId w:val="12"/>
@@ -10777,22 +11016,22 @@
     <w:abstractNumId w:val="15"/>
   </w:num>
   <w:num w:numId="7" w16cid:durableId="2031754689">
-    <w:abstractNumId w:val="19"/>
+    <w:abstractNumId w:val="20"/>
   </w:num>
   <w:num w:numId="8" w16cid:durableId="257711677">
     <w:abstractNumId w:val="4"/>
   </w:num>
   <w:num w:numId="9" w16cid:durableId="1464347099">
-    <w:abstractNumId w:val="17"/>
+    <w:abstractNumId w:val="18"/>
   </w:num>
   <w:num w:numId="10" w16cid:durableId="1883712042">
-    <w:abstractNumId w:val="21"/>
+    <w:abstractNumId w:val="22"/>
   </w:num>
   <w:num w:numId="11" w16cid:durableId="764157203">
     <w:abstractNumId w:val="10"/>
   </w:num>
   <w:num w:numId="12" w16cid:durableId="2082212707">
-    <w:abstractNumId w:val="23"/>
+    <w:abstractNumId w:val="24"/>
   </w:num>
   <w:num w:numId="13" w16cid:durableId="1982422138">
     <w:abstractNumId w:val="2"/>
@@ -10810,7 +11049,7 @@
     <w:abstractNumId w:val="9"/>
   </w:num>
   <w:num w:numId="18" w16cid:durableId="801656004">
-    <w:abstractNumId w:val="20"/>
+    <w:abstractNumId w:val="21"/>
   </w:num>
   <w:num w:numId="19" w16cid:durableId="391972172">
     <w:abstractNumId w:val="3"/>
@@ -10822,7 +11061,7 @@
     <w:abstractNumId w:val="8"/>
   </w:num>
   <w:num w:numId="22" w16cid:durableId="1620379258">
-    <w:abstractNumId w:val="24"/>
+    <w:abstractNumId w:val="25"/>
   </w:num>
   <w:num w:numId="23" w16cid:durableId="1373652163">
     <w:abstractNumId w:val="6"/>
@@ -10832,6 +11071,9 @@
   </w:num>
   <w:num w:numId="25" w16cid:durableId="1195145938">
     <w:abstractNumId w:val="5"/>
+  </w:num>
+  <w:num w:numId="26" w16cid:durableId="1937245331">
+    <w:abstractNumId w:val="17"/>
   </w:num>
 </w:numbering>
 </file>

</xml_diff>